<commit_message>
wrapped up write up
</commit_message>
<xml_diff>
--- a/user manual.docx
+++ b/user manual.docx
@@ -1021,26 +1021,6 @@
           <w:szCs w:val="24"/>
         </w:rPr>
       </w:pPr>
-      <w:proofErr w:type="gramStart"/>
-      <w:r>
-        <w:rPr>
-          <w:rFonts w:ascii="Times New Roman" w:hAnsi="Times New Roman" w:cs="Times New Roman"/>
-          <w:sz w:val="24"/>
-          <w:szCs w:val="24"/>
-        </w:rPr>
-        <w:t>installation</w:t>
-      </w:r>
-      <w:proofErr w:type="gramEnd"/>
-    </w:p>
-    <w:p>
-      <w:pPr>
-        <w:jc w:val="both"/>
-        <w:rPr>
-          <w:rFonts w:ascii="Times New Roman" w:hAnsi="Times New Roman" w:cs="Times New Roman"/>
-          <w:sz w:val="24"/>
-          <w:szCs w:val="24"/>
-        </w:rPr>
-      </w:pPr>
     </w:p>
     <w:p>
       <w:pPr>
@@ -1483,27 +1463,6 @@
           <w:szCs w:val="24"/>
         </w:rPr>
       </w:pPr>
-      <w:proofErr w:type="spellStart"/>
-      <w:r>
-        <w:rPr>
-          <w:rFonts w:ascii="Times New Roman" w:hAnsi="Times New Roman" w:cs="Times New Roman"/>
-          <w:sz w:val="24"/>
-          <w:szCs w:val="24"/>
-        </w:rPr>
-        <w:t>Xcxxxxxxxxxxxxxxx</w:t>
-      </w:r>
-      <w:proofErr w:type="spellEnd"/>
-    </w:p>
-    <w:p>
-      <w:pPr>
-        <w:pStyle w:val="ListParagraph"/>
-        <w:jc w:val="both"/>
-        <w:rPr>
-          <w:rFonts w:ascii="Times New Roman" w:hAnsi="Times New Roman" w:cs="Times New Roman"/>
-          <w:sz w:val="24"/>
-          <w:szCs w:val="24"/>
-        </w:rPr>
-      </w:pPr>
     </w:p>
     <w:p>
       <w:pPr>
@@ -1622,25 +1581,23 @@
           <w:sz w:val="24"/>
           <w:szCs w:val="24"/>
         </w:rPr>
-        <w:t xml:space="preserve">A new window </w:t>
-      </w:r>
-      <w:proofErr w:type="spellStart"/>
-      <w:r>
-        <w:rPr>
-          <w:rFonts w:ascii="Times New Roman" w:hAnsi="Times New Roman" w:cs="Times New Roman"/>
-          <w:sz w:val="24"/>
-          <w:szCs w:val="24"/>
-        </w:rPr>
-        <w:t>opens,Fill</w:t>
-      </w:r>
-      <w:proofErr w:type="spellEnd"/>
-      <w:r>
-        <w:rPr>
-          <w:rFonts w:ascii="Times New Roman" w:hAnsi="Times New Roman" w:cs="Times New Roman"/>
-          <w:sz w:val="24"/>
-          <w:szCs w:val="24"/>
-        </w:rPr>
-        <w:t xml:space="preserve"> yr email-Id linked to your account in the pace provided</w:t>
+        <w:t>A new window opens,</w:t>
+      </w:r>
+      <w:r>
+        <w:rPr>
+          <w:rFonts w:ascii="Times New Roman" w:hAnsi="Times New Roman" w:cs="Times New Roman"/>
+          <w:sz w:val="24"/>
+          <w:szCs w:val="24"/>
+        </w:rPr>
+        <w:t xml:space="preserve"> </w:t>
+      </w:r>
+      <w:r>
+        <w:rPr>
+          <w:rFonts w:ascii="Times New Roman" w:hAnsi="Times New Roman" w:cs="Times New Roman"/>
+          <w:sz w:val="24"/>
+          <w:szCs w:val="24"/>
+        </w:rPr>
+        <w:t>Fill yr email-Id linked to your account in the pace provided</w:t>
       </w:r>
     </w:p>
     <w:p>
@@ -1663,95 +1620,76 @@
           <w:sz w:val="24"/>
           <w:szCs w:val="24"/>
         </w:rPr>
-        <w:t xml:space="preserve">Click </w:t>
-      </w:r>
-      <w:proofErr w:type="spellStart"/>
-      <w:r>
-        <w:rPr>
-          <w:rFonts w:ascii="Times New Roman" w:hAnsi="Times New Roman" w:cs="Times New Roman"/>
-          <w:sz w:val="24"/>
-          <w:szCs w:val="24"/>
-        </w:rPr>
-        <w:t>Okay,your</w:t>
-      </w:r>
-      <w:proofErr w:type="spellEnd"/>
-      <w:r>
-        <w:rPr>
-          <w:rFonts w:ascii="Times New Roman" w:hAnsi="Times New Roman" w:cs="Times New Roman"/>
-          <w:sz w:val="24"/>
-          <w:szCs w:val="24"/>
-        </w:rPr>
-        <w:t xml:space="preserve"> Password will be emailed to you on this email-ID</w:t>
-      </w:r>
-    </w:p>
-    <w:p>
-      <w:pPr>
-        <w:pStyle w:val="ListParagraph"/>
-        <w:jc w:val="both"/>
-        <w:rPr>
-          <w:rFonts w:ascii="Times New Roman" w:hAnsi="Times New Roman" w:cs="Times New Roman"/>
-          <w:sz w:val="24"/>
-          <w:szCs w:val="24"/>
-        </w:rPr>
-      </w:pPr>
-    </w:p>
-    <w:p>
-      <w:pPr>
-        <w:pStyle w:val="ListParagraph"/>
-        <w:jc w:val="both"/>
-        <w:rPr>
-          <w:rFonts w:ascii="Times New Roman" w:hAnsi="Times New Roman" w:cs="Times New Roman"/>
-          <w:sz w:val="24"/>
-          <w:szCs w:val="24"/>
-        </w:rPr>
-      </w:pPr>
-    </w:p>
-    <w:p>
-      <w:pPr>
-        <w:pStyle w:val="ListParagraph"/>
-        <w:jc w:val="both"/>
-        <w:rPr>
-          <w:rFonts w:ascii="Times New Roman" w:hAnsi="Times New Roman" w:cs="Times New Roman"/>
-          <w:sz w:val="24"/>
-          <w:szCs w:val="24"/>
-        </w:rPr>
-      </w:pPr>
-      <w:proofErr w:type="spellStart"/>
-      <w:r>
-        <w:rPr>
-          <w:rFonts w:ascii="Times New Roman" w:hAnsi="Times New Roman" w:cs="Times New Roman"/>
-          <w:sz w:val="24"/>
-          <w:szCs w:val="24"/>
-        </w:rPr>
-        <w:t>Xxxxxxxxxxxxxxxxxxxxxxxxxxxxxx</w:t>
-      </w:r>
-      <w:proofErr w:type="spellEnd"/>
-    </w:p>
-    <w:p>
-      <w:pPr>
-        <w:pStyle w:val="ListParagraph"/>
-        <w:jc w:val="both"/>
-        <w:rPr>
-          <w:rFonts w:ascii="Times New Roman" w:hAnsi="Times New Roman" w:cs="Times New Roman"/>
-          <w:sz w:val="24"/>
-          <w:szCs w:val="24"/>
-        </w:rPr>
-      </w:pPr>
-    </w:p>
-    <w:p>
-      <w:pPr>
-        <w:pStyle w:val="ListParagraph"/>
-        <w:jc w:val="both"/>
-        <w:rPr>
-          <w:rFonts w:ascii="Times New Roman" w:hAnsi="Times New Roman" w:cs="Times New Roman"/>
-          <w:sz w:val="24"/>
-          <w:szCs w:val="24"/>
-        </w:rPr>
-      </w:pPr>
-    </w:p>
-    <w:p>
-      <w:pPr>
-        <w:pStyle w:val="ListParagraph"/>
+        <w:t>Click Okay</w:t>
+      </w:r>
+      <w:r>
+        <w:rPr>
+          <w:rFonts w:ascii="Times New Roman" w:hAnsi="Times New Roman" w:cs="Times New Roman"/>
+          <w:sz w:val="24"/>
+          <w:szCs w:val="24"/>
+        </w:rPr>
+        <w:t xml:space="preserve"> </w:t>
+      </w:r>
+      <w:r>
+        <w:rPr>
+          <w:rFonts w:ascii="Times New Roman" w:hAnsi="Times New Roman" w:cs="Times New Roman"/>
+          <w:sz w:val="24"/>
+          <w:szCs w:val="24"/>
+        </w:rPr>
+        <w:t>,your Password will be emailed to you on this email-ID</w:t>
+      </w:r>
+    </w:p>
+    <w:p>
+      <w:pPr>
+        <w:pStyle w:val="ListParagraph"/>
+        <w:jc w:val="both"/>
+        <w:rPr>
+          <w:rFonts w:ascii="Times New Roman" w:hAnsi="Times New Roman" w:cs="Times New Roman"/>
+          <w:sz w:val="24"/>
+          <w:szCs w:val="24"/>
+        </w:rPr>
+      </w:pPr>
+    </w:p>
+    <w:p>
+      <w:pPr>
+        <w:pStyle w:val="ListParagraph"/>
+        <w:jc w:val="both"/>
+        <w:rPr>
+          <w:rFonts w:ascii="Times New Roman" w:hAnsi="Times New Roman" w:cs="Times New Roman"/>
+          <w:sz w:val="24"/>
+          <w:szCs w:val="24"/>
+        </w:rPr>
+      </w:pPr>
+    </w:p>
+    <w:p>
+      <w:pPr>
+        <w:pStyle w:val="ListParagraph"/>
+        <w:jc w:val="both"/>
+        <w:rPr>
+          <w:rFonts w:ascii="Times New Roman" w:hAnsi="Times New Roman" w:cs="Times New Roman"/>
+          <w:sz w:val="24"/>
+          <w:szCs w:val="24"/>
+        </w:rPr>
+      </w:pPr>
+    </w:p>
+    <w:p>
+      <w:pPr>
+        <w:pStyle w:val="ListParagraph"/>
+        <w:jc w:val="both"/>
+        <w:rPr>
+          <w:rFonts w:ascii="Times New Roman" w:hAnsi="Times New Roman" w:cs="Times New Roman"/>
+          <w:sz w:val="24"/>
+          <w:szCs w:val="24"/>
+        </w:rPr>
+      </w:pPr>
+    </w:p>
+    <w:p>
+      <w:pPr>
+        <w:pStyle w:val="ListParagraph"/>
+        <w:numPr>
+          <w:ilvl w:val="0"/>
+          <w:numId w:val="35"/>
+        </w:numPr>
         <w:jc w:val="both"/>
         <w:rPr>
           <w:rFonts w:ascii="Times New Roman" w:hAnsi="Times New Roman" w:cs="Times New Roman"/>
@@ -1893,75 +1831,56 @@
         </w:rPr>
         <w:t xml:space="preserve">The Sign Up page opens with details such as your name, username, email-ID and password. Fill in the details and click on the “SIGN UP” button to create your new </w:t>
       </w:r>
-      <w:proofErr w:type="gramStart"/>
-      <w:r>
-        <w:rPr>
-          <w:rFonts w:ascii="Times New Roman" w:hAnsi="Times New Roman" w:cs="Times New Roman"/>
-          <w:sz w:val="24"/>
-          <w:szCs w:val="24"/>
-        </w:rPr>
-        <w:t>account</w:t>
-      </w:r>
-      <w:r>
-        <w:rPr>
-          <w:rFonts w:ascii="Times New Roman" w:hAnsi="Times New Roman" w:cs="Times New Roman"/>
-          <w:sz w:val="24"/>
-          <w:szCs w:val="24"/>
-        </w:rPr>
-        <w:t xml:space="preserve"> </w:t>
-      </w:r>
-      <w:r>
-        <w:rPr>
-          <w:rFonts w:ascii="Times New Roman" w:hAnsi="Times New Roman" w:cs="Times New Roman"/>
-          <w:sz w:val="24"/>
-          <w:szCs w:val="24"/>
-        </w:rPr>
-        <w:t>.</w:t>
-      </w:r>
-      <w:proofErr w:type="gramEnd"/>
-    </w:p>
-    <w:p>
-      <w:pPr>
-        <w:pStyle w:val="ListParagraph"/>
-        <w:jc w:val="both"/>
-        <w:rPr>
-          <w:rFonts w:ascii="Times New Roman" w:hAnsi="Times New Roman" w:cs="Times New Roman"/>
-          <w:sz w:val="24"/>
-          <w:szCs w:val="24"/>
-        </w:rPr>
-      </w:pPr>
-    </w:p>
-    <w:p>
-      <w:pPr>
-        <w:pStyle w:val="ListParagraph"/>
-        <w:jc w:val="both"/>
-        <w:rPr>
-          <w:rFonts w:ascii="Times New Roman" w:hAnsi="Times New Roman" w:cs="Times New Roman"/>
-          <w:sz w:val="24"/>
-          <w:szCs w:val="24"/>
-        </w:rPr>
-      </w:pPr>
-    </w:p>
-    <w:p>
-      <w:pPr>
-        <w:pStyle w:val="ListParagraph"/>
-        <w:jc w:val="both"/>
-        <w:rPr>
-          <w:rFonts w:ascii="Times New Roman" w:hAnsi="Times New Roman" w:cs="Times New Roman"/>
-          <w:sz w:val="24"/>
-          <w:szCs w:val="24"/>
-        </w:rPr>
-      </w:pPr>
-      <w:proofErr w:type="spellStart"/>
-      <w:r>
-        <w:rPr>
-          <w:rFonts w:ascii="Times New Roman" w:hAnsi="Times New Roman" w:cs="Times New Roman"/>
-          <w:sz w:val="24"/>
-          <w:szCs w:val="24"/>
-        </w:rPr>
-        <w:t>Xxxxxxxxxxxxxxxxxxxxxxxxxxxxxxxxxxxxxxxx</w:t>
-      </w:r>
-      <w:proofErr w:type="spellEnd"/>
+      <w:r>
+        <w:rPr>
+          <w:rFonts w:ascii="Times New Roman" w:hAnsi="Times New Roman" w:cs="Times New Roman"/>
+          <w:sz w:val="24"/>
+          <w:szCs w:val="24"/>
+        </w:rPr>
+        <w:t>account.</w:t>
+      </w:r>
+    </w:p>
+    <w:p>
+      <w:pPr>
+        <w:pStyle w:val="ListParagraph"/>
+        <w:jc w:val="both"/>
+        <w:rPr>
+          <w:rFonts w:ascii="Times New Roman" w:hAnsi="Times New Roman" w:cs="Times New Roman"/>
+          <w:sz w:val="24"/>
+          <w:szCs w:val="24"/>
+        </w:rPr>
+      </w:pPr>
+    </w:p>
+    <w:p>
+      <w:pPr>
+        <w:pStyle w:val="ListParagraph"/>
+        <w:jc w:val="both"/>
+        <w:rPr>
+          <w:rFonts w:ascii="Times New Roman" w:hAnsi="Times New Roman" w:cs="Times New Roman"/>
+          <w:sz w:val="24"/>
+          <w:szCs w:val="24"/>
+        </w:rPr>
+      </w:pPr>
+    </w:p>
+    <w:p>
+      <w:pPr>
+        <w:jc w:val="both"/>
+        <w:rPr>
+          <w:rFonts w:ascii="Times New Roman" w:hAnsi="Times New Roman" w:cs="Times New Roman"/>
+          <w:sz w:val="24"/>
+          <w:szCs w:val="24"/>
+        </w:rPr>
+      </w:pPr>
+    </w:p>
+    <w:p>
+      <w:pPr>
+        <w:jc w:val="both"/>
+        <w:rPr>
+          <w:rFonts w:ascii="Times New Roman" w:hAnsi="Times New Roman" w:cs="Times New Roman"/>
+          <w:sz w:val="24"/>
+          <w:szCs w:val="24"/>
+        </w:rPr>
+      </w:pPr>
     </w:p>
     <w:p>
       <w:pPr>
@@ -1993,6 +1912,7 @@
           <w:sz w:val="24"/>
           <w:szCs w:val="24"/>
         </w:rPr>
+        <w:lastRenderedPageBreak/>
         <w:t>Regulating Voltage</w:t>
       </w:r>
     </w:p>
@@ -2823,7 +2743,6 @@
           <w:sz w:val="24"/>
           <w:szCs w:val="24"/>
         </w:rPr>
-        <w:lastRenderedPageBreak/>
         <w:t>where</w:t>
       </w:r>
       <w:proofErr w:type="gramEnd"/>
@@ -2908,6 +2827,7 @@
           <w:sz w:val="24"/>
           <w:szCs w:val="24"/>
         </w:rPr>
+        <w:lastRenderedPageBreak/>
         <w:t>Initial Phase</w:t>
       </w:r>
       <w:r>
@@ -3624,118 +3544,118 @@
           <w:sz w:val="24"/>
           <w:szCs w:val="24"/>
         </w:rPr>
+        <w:t>For e.g.</w:t>
+      </w:r>
+      <w:proofErr w:type="gramEnd"/>
+      <w:r>
+        <w:rPr>
+          <w:rFonts w:ascii="Times New Roman" w:hAnsi="Times New Roman" w:cs="Times New Roman"/>
+          <w:sz w:val="24"/>
+          <w:szCs w:val="24"/>
+        </w:rPr>
+        <w:t xml:space="preserve">  if the user </w:t>
+      </w:r>
+      <w:proofErr w:type="spellStart"/>
+      <w:r>
+        <w:rPr>
+          <w:rFonts w:ascii="Times New Roman" w:hAnsi="Times New Roman" w:cs="Times New Roman"/>
+          <w:sz w:val="24"/>
+          <w:szCs w:val="24"/>
+        </w:rPr>
+        <w:t>wan,ts</w:t>
+      </w:r>
+      <w:proofErr w:type="spellEnd"/>
+      <w:r>
+        <w:rPr>
+          <w:rFonts w:ascii="Times New Roman" w:hAnsi="Times New Roman" w:cs="Times New Roman"/>
+          <w:sz w:val="24"/>
+          <w:szCs w:val="24"/>
+        </w:rPr>
+        <w:t xml:space="preserve"> the voltage to start from 5 volt and finally reach 8 volt in 3 steps </w:t>
+      </w:r>
+      <w:proofErr w:type="spellStart"/>
+      <w:r>
+        <w:rPr>
+          <w:rFonts w:ascii="Times New Roman" w:hAnsi="Times New Roman" w:cs="Times New Roman"/>
+          <w:sz w:val="24"/>
+          <w:szCs w:val="24"/>
+        </w:rPr>
+        <w:t>i.e</w:t>
+      </w:r>
+      <w:proofErr w:type="spellEnd"/>
+      <w:r>
+        <w:rPr>
+          <w:rFonts w:ascii="Times New Roman" w:hAnsi="Times New Roman" w:cs="Times New Roman"/>
+          <w:sz w:val="24"/>
+          <w:szCs w:val="24"/>
+        </w:rPr>
+        <w:t xml:space="preserve"> voltage </w:t>
+      </w:r>
+      <w:proofErr w:type="spellStart"/>
+      <w:r>
+        <w:rPr>
+          <w:rFonts w:ascii="Times New Roman" w:hAnsi="Times New Roman" w:cs="Times New Roman"/>
+          <w:sz w:val="24"/>
+          <w:szCs w:val="24"/>
+        </w:rPr>
+        <w:t>alue</w:t>
+      </w:r>
+      <w:proofErr w:type="spellEnd"/>
+      <w:r>
+        <w:rPr>
+          <w:rFonts w:ascii="Times New Roman" w:hAnsi="Times New Roman" w:cs="Times New Roman"/>
+          <w:sz w:val="24"/>
+          <w:szCs w:val="24"/>
+        </w:rPr>
+        <w:t xml:space="preserve"> at each consecutive steps would be 5, 6, 7, 8 ; the user will input 5 as start value,8 as final value and 3 as </w:t>
+      </w:r>
+      <w:proofErr w:type="spellStart"/>
+      <w:r>
+        <w:rPr>
+          <w:rFonts w:ascii="Times New Roman" w:hAnsi="Times New Roman" w:cs="Times New Roman"/>
+          <w:sz w:val="24"/>
+          <w:szCs w:val="24"/>
+        </w:rPr>
+        <w:t>no.of</w:t>
+      </w:r>
+      <w:proofErr w:type="spellEnd"/>
+      <w:r>
+        <w:rPr>
+          <w:rFonts w:ascii="Times New Roman" w:hAnsi="Times New Roman" w:cs="Times New Roman"/>
+          <w:sz w:val="24"/>
+          <w:szCs w:val="24"/>
+        </w:rPr>
+        <w:t xml:space="preserve"> steps.</w:t>
+      </w:r>
+    </w:p>
+    <w:p>
+      <w:pPr>
+        <w:pStyle w:val="ListParagraph"/>
+        <w:ind w:left="2160"/>
+        <w:jc w:val="both"/>
+        <w:rPr>
+          <w:rFonts w:ascii="Times New Roman" w:hAnsi="Times New Roman" w:cs="Times New Roman"/>
+          <w:sz w:val="24"/>
+          <w:szCs w:val="24"/>
+        </w:rPr>
+      </w:pPr>
+    </w:p>
+    <w:p>
+      <w:pPr>
+        <w:jc w:val="both"/>
+        <w:rPr>
+          <w:rFonts w:ascii="Times New Roman" w:hAnsi="Times New Roman" w:cs="Times New Roman"/>
+          <w:sz w:val="24"/>
+          <w:szCs w:val="24"/>
+        </w:rPr>
+      </w:pPr>
+      <w:r>
+        <w:rPr>
+          <w:rFonts w:ascii="Times New Roman" w:hAnsi="Times New Roman" w:cs="Times New Roman"/>
+          <w:sz w:val="24"/>
+          <w:szCs w:val="24"/>
+        </w:rPr>
         <w:lastRenderedPageBreak/>
-        <w:t>For e.g.</w:t>
-      </w:r>
-      <w:proofErr w:type="gramEnd"/>
-      <w:r>
-        <w:rPr>
-          <w:rFonts w:ascii="Times New Roman" w:hAnsi="Times New Roman" w:cs="Times New Roman"/>
-          <w:sz w:val="24"/>
-          <w:szCs w:val="24"/>
-        </w:rPr>
-        <w:t xml:space="preserve">  if the user </w:t>
-      </w:r>
-      <w:proofErr w:type="spellStart"/>
-      <w:r>
-        <w:rPr>
-          <w:rFonts w:ascii="Times New Roman" w:hAnsi="Times New Roman" w:cs="Times New Roman"/>
-          <w:sz w:val="24"/>
-          <w:szCs w:val="24"/>
-        </w:rPr>
-        <w:t>wan,ts</w:t>
-      </w:r>
-      <w:proofErr w:type="spellEnd"/>
-      <w:r>
-        <w:rPr>
-          <w:rFonts w:ascii="Times New Roman" w:hAnsi="Times New Roman" w:cs="Times New Roman"/>
-          <w:sz w:val="24"/>
-          <w:szCs w:val="24"/>
-        </w:rPr>
-        <w:t xml:space="preserve"> the voltage to start from 5 volt and finally reach 8 volt in 3 steps </w:t>
-      </w:r>
-      <w:proofErr w:type="spellStart"/>
-      <w:r>
-        <w:rPr>
-          <w:rFonts w:ascii="Times New Roman" w:hAnsi="Times New Roman" w:cs="Times New Roman"/>
-          <w:sz w:val="24"/>
-          <w:szCs w:val="24"/>
-        </w:rPr>
-        <w:t>i.e</w:t>
-      </w:r>
-      <w:proofErr w:type="spellEnd"/>
-      <w:r>
-        <w:rPr>
-          <w:rFonts w:ascii="Times New Roman" w:hAnsi="Times New Roman" w:cs="Times New Roman"/>
-          <w:sz w:val="24"/>
-          <w:szCs w:val="24"/>
-        </w:rPr>
-        <w:t xml:space="preserve"> voltage </w:t>
-      </w:r>
-      <w:proofErr w:type="spellStart"/>
-      <w:r>
-        <w:rPr>
-          <w:rFonts w:ascii="Times New Roman" w:hAnsi="Times New Roman" w:cs="Times New Roman"/>
-          <w:sz w:val="24"/>
-          <w:szCs w:val="24"/>
-        </w:rPr>
-        <w:t>alue</w:t>
-      </w:r>
-      <w:proofErr w:type="spellEnd"/>
-      <w:r>
-        <w:rPr>
-          <w:rFonts w:ascii="Times New Roman" w:hAnsi="Times New Roman" w:cs="Times New Roman"/>
-          <w:sz w:val="24"/>
-          <w:szCs w:val="24"/>
-        </w:rPr>
-        <w:t xml:space="preserve"> at each consecutive steps would be 5, 6, 7, 8 ; the user will input 5 as start value,8 as final value and 3 as </w:t>
-      </w:r>
-      <w:proofErr w:type="spellStart"/>
-      <w:r>
-        <w:rPr>
-          <w:rFonts w:ascii="Times New Roman" w:hAnsi="Times New Roman" w:cs="Times New Roman"/>
-          <w:sz w:val="24"/>
-          <w:szCs w:val="24"/>
-        </w:rPr>
-        <w:t>no.of</w:t>
-      </w:r>
-      <w:proofErr w:type="spellEnd"/>
-      <w:r>
-        <w:rPr>
-          <w:rFonts w:ascii="Times New Roman" w:hAnsi="Times New Roman" w:cs="Times New Roman"/>
-          <w:sz w:val="24"/>
-          <w:szCs w:val="24"/>
-        </w:rPr>
-        <w:t xml:space="preserve"> steps.</w:t>
-      </w:r>
-    </w:p>
-    <w:p>
-      <w:pPr>
-        <w:pStyle w:val="ListParagraph"/>
-        <w:ind w:left="2160"/>
-        <w:jc w:val="both"/>
-        <w:rPr>
-          <w:rFonts w:ascii="Times New Roman" w:hAnsi="Times New Roman" w:cs="Times New Roman"/>
-          <w:sz w:val="24"/>
-          <w:szCs w:val="24"/>
-        </w:rPr>
-      </w:pPr>
-    </w:p>
-    <w:p>
-      <w:pPr>
-        <w:jc w:val="both"/>
-        <w:rPr>
-          <w:rFonts w:ascii="Times New Roman" w:hAnsi="Times New Roman" w:cs="Times New Roman"/>
-          <w:sz w:val="24"/>
-          <w:szCs w:val="24"/>
-        </w:rPr>
-      </w:pPr>
-      <w:r>
-        <w:rPr>
-          <w:rFonts w:ascii="Times New Roman" w:hAnsi="Times New Roman" w:cs="Times New Roman"/>
-          <w:sz w:val="24"/>
-          <w:szCs w:val="24"/>
-        </w:rPr>
         <w:t xml:space="preserve">                              </w:t>
       </w:r>
     </w:p>
@@ -3772,127 +3692,6 @@
           <w:szCs w:val="24"/>
         </w:rPr>
       </w:pPr>
-      <w:proofErr w:type="spellStart"/>
-      <w:r>
-        <w:rPr>
-          <w:rFonts w:ascii="Times New Roman" w:hAnsi="Times New Roman" w:cs="Times New Roman"/>
-          <w:sz w:val="24"/>
-          <w:szCs w:val="24"/>
-        </w:rPr>
-        <w:t>Xxxxxxxxxxxxxxxxxxxxxxxxxxxxxxxxxx</w:t>
-      </w:r>
-      <w:proofErr w:type="spellEnd"/>
-    </w:p>
-    <w:p>
-      <w:pPr>
-        <w:ind w:left="720"/>
-        <w:jc w:val="both"/>
-        <w:rPr>
-          <w:rFonts w:ascii="Times New Roman" w:hAnsi="Times New Roman" w:cs="Times New Roman"/>
-          <w:sz w:val="24"/>
-          <w:szCs w:val="24"/>
-        </w:rPr>
-      </w:pPr>
-    </w:p>
-    <w:p>
-      <w:pPr>
-        <w:ind w:left="720"/>
-        <w:jc w:val="both"/>
-        <w:rPr>
-          <w:rFonts w:ascii="Times New Roman" w:hAnsi="Times New Roman" w:cs="Times New Roman"/>
-          <w:sz w:val="24"/>
-          <w:szCs w:val="24"/>
-        </w:rPr>
-      </w:pPr>
-      <w:r>
-        <w:rPr>
-          <w:rFonts w:ascii="Times New Roman" w:hAnsi="Times New Roman" w:cs="Times New Roman"/>
-          <w:sz w:val="24"/>
-          <w:szCs w:val="24"/>
-        </w:rPr>
-        <w:t xml:space="preserve">There are extra options available such as </w:t>
-      </w:r>
-      <w:proofErr w:type="spellStart"/>
-      <w:r>
-        <w:rPr>
-          <w:rFonts w:ascii="Times New Roman" w:hAnsi="Times New Roman" w:cs="Times New Roman"/>
-          <w:sz w:val="24"/>
-          <w:szCs w:val="24"/>
-        </w:rPr>
-        <w:t>compliance</w:t>
-      </w:r>
-      <w:proofErr w:type="gramStart"/>
-      <w:r>
-        <w:rPr>
-          <w:rFonts w:ascii="Times New Roman" w:hAnsi="Times New Roman" w:cs="Times New Roman"/>
-          <w:sz w:val="24"/>
-          <w:szCs w:val="24"/>
-        </w:rPr>
-        <w:t>,voltage</w:t>
-      </w:r>
-      <w:proofErr w:type="spellEnd"/>
-      <w:proofErr w:type="gramEnd"/>
-      <w:r>
-        <w:rPr>
-          <w:rFonts w:ascii="Times New Roman" w:hAnsi="Times New Roman" w:cs="Times New Roman"/>
-          <w:sz w:val="24"/>
-          <w:szCs w:val="24"/>
-        </w:rPr>
-        <w:t xml:space="preserve"> </w:t>
-      </w:r>
-      <w:proofErr w:type="spellStart"/>
-      <w:r>
-        <w:rPr>
-          <w:rFonts w:ascii="Times New Roman" w:hAnsi="Times New Roman" w:cs="Times New Roman"/>
-          <w:sz w:val="24"/>
-          <w:szCs w:val="24"/>
-        </w:rPr>
-        <w:t>Range,Resistance</w:t>
-      </w:r>
-      <w:proofErr w:type="spellEnd"/>
-      <w:r>
-        <w:rPr>
-          <w:rFonts w:ascii="Times New Roman" w:hAnsi="Times New Roman" w:cs="Times New Roman"/>
-          <w:sz w:val="24"/>
-          <w:szCs w:val="24"/>
-        </w:rPr>
-        <w:t xml:space="preserve"> Range.</w:t>
-      </w:r>
-    </w:p>
-    <w:p>
-      <w:pPr>
-        <w:pStyle w:val="ListParagraph"/>
-        <w:ind w:left="644"/>
-        <w:jc w:val="both"/>
-        <w:rPr>
-          <w:rFonts w:ascii="Times New Roman" w:hAnsi="Times New Roman" w:cs="Times New Roman"/>
-          <w:sz w:val="24"/>
-          <w:szCs w:val="24"/>
-        </w:rPr>
-      </w:pPr>
-    </w:p>
-    <w:p>
-      <w:pPr>
-        <w:pStyle w:val="ListParagraph"/>
-        <w:ind w:left="644"/>
-        <w:jc w:val="both"/>
-        <w:rPr>
-          <w:rFonts w:ascii="Times New Roman" w:hAnsi="Times New Roman" w:cs="Times New Roman"/>
-          <w:sz w:val="24"/>
-          <w:szCs w:val="24"/>
-        </w:rPr>
-      </w:pPr>
-    </w:p>
-    <w:p>
-      <w:pPr>
-        <w:ind w:left="284"/>
-        <w:jc w:val="both"/>
-        <w:rPr>
-          <w:rFonts w:ascii="Times New Roman" w:hAnsi="Times New Roman" w:cs="Times New Roman"/>
-          <w:sz w:val="24"/>
-          <w:szCs w:val="24"/>
-        </w:rPr>
-      </w:pPr>
     </w:p>
     <w:p>
       <w:pPr>
@@ -3914,6 +3713,728 @@
           <w:sz w:val="24"/>
           <w:szCs w:val="24"/>
         </w:rPr>
+        <w:t>E</w:t>
+      </w:r>
+      <w:r>
+        <w:rPr>
+          <w:rFonts w:ascii="Times New Roman" w:hAnsi="Times New Roman" w:cs="Times New Roman"/>
+          <w:sz w:val="24"/>
+          <w:szCs w:val="24"/>
+        </w:rPr>
+        <w:t>xtra options available</w:t>
+      </w:r>
+      <w:r>
+        <w:rPr>
+          <w:rFonts w:ascii="Times New Roman" w:hAnsi="Times New Roman" w:cs="Times New Roman"/>
+          <w:sz w:val="24"/>
+          <w:szCs w:val="24"/>
+        </w:rPr>
+        <w:t>:</w:t>
+      </w:r>
+    </w:p>
+    <w:p>
+      <w:pPr>
+        <w:pStyle w:val="ListParagraph"/>
+        <w:ind w:left="360"/>
+        <w:jc w:val="both"/>
+        <w:rPr>
+          <w:rFonts w:ascii="Times New Roman" w:hAnsi="Times New Roman" w:cs="Times New Roman"/>
+          <w:sz w:val="24"/>
+          <w:szCs w:val="24"/>
+        </w:rPr>
+      </w:pPr>
+    </w:p>
+    <w:p>
+      <w:pPr>
+        <w:pStyle w:val="ListParagraph"/>
+        <w:numPr>
+          <w:ilvl w:val="0"/>
+          <w:numId w:val="38"/>
+        </w:numPr>
+        <w:jc w:val="both"/>
+        <w:rPr>
+          <w:rFonts w:ascii="Times New Roman" w:hAnsi="Times New Roman" w:cs="Times New Roman"/>
+          <w:sz w:val="24"/>
+          <w:szCs w:val="24"/>
+        </w:rPr>
+      </w:pPr>
+      <w:r>
+        <w:rPr>
+          <w:rFonts w:ascii="Times New Roman" w:hAnsi="Times New Roman" w:cs="Times New Roman"/>
+          <w:sz w:val="24"/>
+          <w:szCs w:val="24"/>
+        </w:rPr>
+        <w:t xml:space="preserve">Voltage Range: </w:t>
+      </w:r>
+      <w:r>
+        <w:rPr>
+          <w:rFonts w:ascii="Times New Roman" w:hAnsi="Times New Roman" w:cs="Times New Roman"/>
+          <w:sz w:val="24"/>
+          <w:szCs w:val="24"/>
+        </w:rPr>
+        <w:t xml:space="preserve">Refers to the maximum voltage a voltage source can apply across the load. </w:t>
+      </w:r>
+      <w:r>
+        <w:rPr>
+          <w:rFonts w:ascii="Times New Roman" w:hAnsi="Times New Roman" w:cs="Times New Roman"/>
+          <w:sz w:val="24"/>
+          <w:szCs w:val="24"/>
+        </w:rPr>
+        <w:t>Enables the user to provide</w:t>
+      </w:r>
+      <w:r>
+        <w:rPr>
+          <w:rFonts w:ascii="Times New Roman" w:hAnsi="Times New Roman" w:cs="Times New Roman"/>
+          <w:sz w:val="24"/>
+          <w:szCs w:val="24"/>
+        </w:rPr>
+        <w:t xml:space="preserve"> </w:t>
+      </w:r>
+      <w:r>
+        <w:rPr>
+          <w:rFonts w:ascii="Times New Roman" w:hAnsi="Times New Roman" w:cs="Times New Roman"/>
+          <w:sz w:val="24"/>
+          <w:szCs w:val="24"/>
+        </w:rPr>
+        <w:t>a maximum limit to the voltage that can be applied to across the sample. Useful when the user knows that the sample may damage if higher potential is applied across it;</w:t>
+      </w:r>
+      <w:r>
+        <w:rPr>
+          <w:rFonts w:ascii="Times New Roman" w:hAnsi="Times New Roman" w:cs="Times New Roman"/>
+          <w:sz w:val="24"/>
+          <w:szCs w:val="24"/>
+        </w:rPr>
+        <w:t xml:space="preserve"> </w:t>
+      </w:r>
+      <w:r>
+        <w:rPr>
+          <w:rFonts w:ascii="Times New Roman" w:hAnsi="Times New Roman" w:cs="Times New Roman"/>
+          <w:sz w:val="24"/>
+          <w:szCs w:val="24"/>
+        </w:rPr>
+        <w:t xml:space="preserve">in such situations the user can set a safe voltage limit. The </w:t>
+      </w:r>
+      <w:proofErr w:type="spellStart"/>
+      <w:r>
+        <w:rPr>
+          <w:rFonts w:ascii="Times New Roman" w:hAnsi="Times New Roman" w:cs="Times New Roman"/>
+          <w:sz w:val="24"/>
+          <w:szCs w:val="24"/>
+        </w:rPr>
+        <w:t>sourcemeter</w:t>
+      </w:r>
+      <w:proofErr w:type="spellEnd"/>
+      <w:r>
+        <w:rPr>
+          <w:rFonts w:ascii="Times New Roman" w:hAnsi="Times New Roman" w:cs="Times New Roman"/>
+          <w:sz w:val="24"/>
+          <w:szCs w:val="24"/>
+        </w:rPr>
+        <w:t xml:space="preserve"> </w:t>
+      </w:r>
+      <w:r>
+        <w:rPr>
+          <w:rFonts w:ascii="Times New Roman" w:hAnsi="Times New Roman" w:cs="Times New Roman"/>
+          <w:sz w:val="24"/>
+          <w:szCs w:val="24"/>
+        </w:rPr>
+        <w:t>won’t</w:t>
+      </w:r>
+      <w:r>
+        <w:rPr>
+          <w:rFonts w:ascii="Times New Roman" w:hAnsi="Times New Roman" w:cs="Times New Roman"/>
+          <w:sz w:val="24"/>
+          <w:szCs w:val="24"/>
+        </w:rPr>
+        <w:t xml:space="preserve"> allow voltage higher than this to be applied preventing any damage to the sensitive sample.</w:t>
+      </w:r>
+    </w:p>
+    <w:p>
+      <w:pPr>
+        <w:pStyle w:val="ListParagraph"/>
+        <w:ind w:left="1080"/>
+        <w:jc w:val="both"/>
+        <w:rPr>
+          <w:rFonts w:ascii="Times New Roman" w:hAnsi="Times New Roman" w:cs="Times New Roman"/>
+          <w:sz w:val="24"/>
+          <w:szCs w:val="24"/>
+        </w:rPr>
+      </w:pPr>
+    </w:p>
+    <w:p>
+      <w:pPr>
+        <w:pStyle w:val="ListParagraph"/>
+        <w:numPr>
+          <w:ilvl w:val="0"/>
+          <w:numId w:val="38"/>
+        </w:numPr>
+        <w:jc w:val="both"/>
+        <w:rPr>
+          <w:rFonts w:ascii="Times New Roman" w:hAnsi="Times New Roman" w:cs="Times New Roman"/>
+          <w:sz w:val="24"/>
+          <w:szCs w:val="24"/>
+        </w:rPr>
+      </w:pPr>
+      <w:r>
+        <w:rPr>
+          <w:rFonts w:ascii="Times New Roman" w:hAnsi="Times New Roman" w:cs="Times New Roman"/>
+          <w:sz w:val="24"/>
+          <w:szCs w:val="24"/>
+        </w:rPr>
+        <w:t>Compliance: Similar to the voltage range</w:t>
+      </w:r>
+      <w:r>
+        <w:rPr>
+          <w:rFonts w:ascii="Times New Roman" w:hAnsi="Times New Roman" w:cs="Times New Roman"/>
+          <w:sz w:val="24"/>
+          <w:szCs w:val="24"/>
+        </w:rPr>
+        <w:t>, compliance here refers to the maximum current a voltage source can apply across a load. So the user can apply a safe current limit below which the sample won’t experience any damage.</w:t>
+      </w:r>
+    </w:p>
+    <w:p>
+      <w:pPr>
+        <w:pStyle w:val="ListParagraph"/>
+        <w:rPr>
+          <w:rFonts w:ascii="Times New Roman" w:hAnsi="Times New Roman" w:cs="Times New Roman"/>
+          <w:sz w:val="24"/>
+          <w:szCs w:val="24"/>
+        </w:rPr>
+      </w:pPr>
+    </w:p>
+    <w:p>
+      <w:pPr>
+        <w:pStyle w:val="ListParagraph"/>
+        <w:numPr>
+          <w:ilvl w:val="0"/>
+          <w:numId w:val="38"/>
+        </w:numPr>
+        <w:jc w:val="both"/>
+        <w:rPr>
+          <w:rFonts w:ascii="Times New Roman" w:hAnsi="Times New Roman" w:cs="Times New Roman"/>
+          <w:sz w:val="24"/>
+          <w:szCs w:val="24"/>
+        </w:rPr>
+      </w:pPr>
+      <w:r>
+        <w:rPr>
+          <w:rFonts w:ascii="Times New Roman" w:hAnsi="Times New Roman" w:cs="Times New Roman"/>
+          <w:sz w:val="24"/>
+          <w:szCs w:val="24"/>
+        </w:rPr>
+        <w:t>Resistance Range:</w:t>
+      </w:r>
+    </w:p>
+    <w:p>
+      <w:pPr>
+        <w:pStyle w:val="ListParagraph"/>
+        <w:rPr>
+          <w:rFonts w:ascii="Times New Roman" w:hAnsi="Times New Roman" w:cs="Times New Roman"/>
+          <w:sz w:val="24"/>
+          <w:szCs w:val="24"/>
+        </w:rPr>
+      </w:pPr>
+    </w:p>
+    <w:p>
+      <w:pPr>
+        <w:pStyle w:val="ListParagraph"/>
+        <w:ind w:left="1080"/>
+        <w:jc w:val="both"/>
+        <w:rPr>
+          <w:rFonts w:ascii="Times New Roman" w:hAnsi="Times New Roman" w:cs="Times New Roman"/>
+          <w:sz w:val="24"/>
+          <w:szCs w:val="24"/>
+        </w:rPr>
+      </w:pPr>
+      <w:r>
+        <w:rPr>
+          <w:rFonts w:ascii="Times New Roman" w:hAnsi="Times New Roman" w:cs="Times New Roman"/>
+          <w:sz w:val="24"/>
+          <w:szCs w:val="24"/>
+        </w:rPr>
+        <w:t xml:space="preserve">To set </w:t>
+      </w:r>
+      <w:r>
+        <w:rPr>
+          <w:rFonts w:ascii="Times New Roman" w:hAnsi="Times New Roman" w:cs="Times New Roman"/>
+          <w:sz w:val="24"/>
+          <w:szCs w:val="24"/>
+        </w:rPr>
+        <w:t>V</w:t>
+      </w:r>
+      <w:r>
+        <w:rPr>
+          <w:rFonts w:ascii="Times New Roman" w:hAnsi="Times New Roman" w:cs="Times New Roman"/>
+          <w:sz w:val="24"/>
+          <w:szCs w:val="24"/>
+        </w:rPr>
+        <w:t>oltage</w:t>
+      </w:r>
+      <w:r>
+        <w:rPr>
+          <w:rFonts w:ascii="Times New Roman" w:hAnsi="Times New Roman" w:cs="Times New Roman"/>
+          <w:sz w:val="24"/>
+          <w:szCs w:val="24"/>
+        </w:rPr>
+        <w:t xml:space="preserve"> Range</w:t>
+      </w:r>
+      <w:r>
+        <w:rPr>
+          <w:rFonts w:ascii="Times New Roman" w:hAnsi="Times New Roman" w:cs="Times New Roman"/>
+          <w:sz w:val="24"/>
+          <w:szCs w:val="24"/>
+        </w:rPr>
+        <w:t>:</w:t>
+      </w:r>
+    </w:p>
+    <w:p>
+      <w:pPr>
+        <w:pStyle w:val="ListParagraph"/>
+        <w:numPr>
+          <w:ilvl w:val="0"/>
+          <w:numId w:val="39"/>
+        </w:numPr>
+        <w:jc w:val="both"/>
+        <w:rPr>
+          <w:rFonts w:ascii="Times New Roman" w:hAnsi="Times New Roman" w:cs="Times New Roman"/>
+          <w:sz w:val="24"/>
+          <w:szCs w:val="24"/>
+        </w:rPr>
+      </w:pPr>
+      <w:r>
+        <w:rPr>
+          <w:rFonts w:ascii="Times New Roman" w:hAnsi="Times New Roman" w:cs="Times New Roman"/>
+          <w:sz w:val="24"/>
+          <w:szCs w:val="24"/>
+        </w:rPr>
+        <w:t>Select the textbox next to the tag “</w:t>
+      </w:r>
+      <w:r>
+        <w:rPr>
+          <w:rFonts w:ascii="Times New Roman" w:hAnsi="Times New Roman" w:cs="Times New Roman"/>
+          <w:sz w:val="24"/>
+          <w:szCs w:val="24"/>
+        </w:rPr>
+        <w:t xml:space="preserve"> </w:t>
+      </w:r>
+      <w:r>
+        <w:rPr>
+          <w:rFonts w:ascii="Times New Roman" w:hAnsi="Times New Roman" w:cs="Times New Roman"/>
+          <w:sz w:val="24"/>
+          <w:szCs w:val="24"/>
+        </w:rPr>
+        <w:t>Voltage</w:t>
+      </w:r>
+      <w:r>
+        <w:rPr>
+          <w:rFonts w:ascii="Times New Roman" w:hAnsi="Times New Roman" w:cs="Times New Roman"/>
+          <w:sz w:val="24"/>
+          <w:szCs w:val="24"/>
+        </w:rPr>
+        <w:t xml:space="preserve"> Range </w:t>
+      </w:r>
+      <w:r>
+        <w:rPr>
+          <w:rFonts w:ascii="Times New Roman" w:hAnsi="Times New Roman" w:cs="Times New Roman"/>
+          <w:sz w:val="24"/>
+          <w:szCs w:val="24"/>
+        </w:rPr>
+        <w:t>”</w:t>
+      </w:r>
+    </w:p>
+    <w:p>
+      <w:pPr>
+        <w:pStyle w:val="ListParagraph"/>
+        <w:numPr>
+          <w:ilvl w:val="0"/>
+          <w:numId w:val="39"/>
+        </w:numPr>
+        <w:jc w:val="both"/>
+        <w:rPr>
+          <w:rFonts w:ascii="Times New Roman" w:hAnsi="Times New Roman" w:cs="Times New Roman"/>
+          <w:sz w:val="24"/>
+          <w:szCs w:val="24"/>
+        </w:rPr>
+      </w:pPr>
+      <w:r>
+        <w:rPr>
+          <w:rFonts w:ascii="Times New Roman" w:hAnsi="Times New Roman" w:cs="Times New Roman"/>
+          <w:sz w:val="24"/>
+          <w:szCs w:val="24"/>
+        </w:rPr>
+        <w:t>Type the numerical value (in Volt</w:t>
+      </w:r>
+      <w:proofErr w:type="gramStart"/>
+      <w:r>
+        <w:rPr>
+          <w:rFonts w:ascii="Times New Roman" w:hAnsi="Times New Roman" w:cs="Times New Roman"/>
+          <w:sz w:val="24"/>
+          <w:szCs w:val="24"/>
+        </w:rPr>
+        <w:t>)of</w:t>
+      </w:r>
+      <w:proofErr w:type="gramEnd"/>
+      <w:r>
+        <w:rPr>
+          <w:rFonts w:ascii="Times New Roman" w:hAnsi="Times New Roman" w:cs="Times New Roman"/>
+          <w:sz w:val="24"/>
+          <w:szCs w:val="24"/>
+        </w:rPr>
+        <w:t xml:space="preserve"> desired maximum limit of voltage ,the limit will be set to that value.</w:t>
+      </w:r>
+    </w:p>
+    <w:p>
+      <w:pPr>
+        <w:pStyle w:val="ListParagraph"/>
+        <w:rPr>
+          <w:rFonts w:ascii="Times New Roman" w:hAnsi="Times New Roman" w:cs="Times New Roman"/>
+          <w:sz w:val="24"/>
+          <w:szCs w:val="24"/>
+        </w:rPr>
+      </w:pPr>
+    </w:p>
+    <w:p>
+      <w:pPr>
+        <w:pStyle w:val="ListParagraph"/>
+        <w:ind w:left="1080"/>
+        <w:jc w:val="both"/>
+        <w:rPr>
+          <w:rFonts w:ascii="Times New Roman" w:hAnsi="Times New Roman" w:cs="Times New Roman"/>
+          <w:sz w:val="24"/>
+          <w:szCs w:val="24"/>
+        </w:rPr>
+      </w:pPr>
+      <w:r>
+        <w:rPr>
+          <w:rFonts w:ascii="Times New Roman" w:hAnsi="Times New Roman" w:cs="Times New Roman"/>
+          <w:sz w:val="24"/>
+          <w:szCs w:val="24"/>
+        </w:rPr>
+        <w:t>To set Compliance:</w:t>
+      </w:r>
+    </w:p>
+    <w:p>
+      <w:pPr>
+        <w:pStyle w:val="ListParagraph"/>
+        <w:numPr>
+          <w:ilvl w:val="0"/>
+          <w:numId w:val="40"/>
+        </w:numPr>
+        <w:jc w:val="both"/>
+        <w:rPr>
+          <w:rFonts w:ascii="Times New Roman" w:hAnsi="Times New Roman" w:cs="Times New Roman"/>
+          <w:sz w:val="24"/>
+          <w:szCs w:val="24"/>
+        </w:rPr>
+      </w:pPr>
+      <w:r>
+        <w:rPr>
+          <w:rFonts w:ascii="Times New Roman" w:hAnsi="Times New Roman" w:cs="Times New Roman"/>
+          <w:sz w:val="24"/>
+          <w:szCs w:val="24"/>
+        </w:rPr>
+        <w:t>Select the textbox next to the tag “ Compliance</w:t>
+      </w:r>
+      <w:r>
+        <w:rPr>
+          <w:rFonts w:ascii="Times New Roman" w:hAnsi="Times New Roman" w:cs="Times New Roman"/>
+          <w:sz w:val="24"/>
+          <w:szCs w:val="24"/>
+        </w:rPr>
+        <w:t xml:space="preserve"> </w:t>
+      </w:r>
+      <w:r>
+        <w:rPr>
+          <w:rFonts w:ascii="Times New Roman" w:hAnsi="Times New Roman" w:cs="Times New Roman"/>
+          <w:sz w:val="24"/>
+          <w:szCs w:val="24"/>
+        </w:rPr>
+        <w:t>”</w:t>
+      </w:r>
+    </w:p>
+    <w:p>
+      <w:pPr>
+        <w:pStyle w:val="ListParagraph"/>
+        <w:numPr>
+          <w:ilvl w:val="0"/>
+          <w:numId w:val="40"/>
+        </w:numPr>
+        <w:jc w:val="both"/>
+        <w:rPr>
+          <w:rFonts w:ascii="Times New Roman" w:hAnsi="Times New Roman" w:cs="Times New Roman"/>
+          <w:sz w:val="24"/>
+          <w:szCs w:val="24"/>
+        </w:rPr>
+      </w:pPr>
+      <w:r>
+        <w:rPr>
+          <w:rFonts w:ascii="Times New Roman" w:hAnsi="Times New Roman" w:cs="Times New Roman"/>
+          <w:sz w:val="24"/>
+          <w:szCs w:val="24"/>
+        </w:rPr>
+        <w:t>Type the numerical value (in ampere)</w:t>
+      </w:r>
+      <w:r>
+        <w:rPr>
+          <w:rFonts w:ascii="Times New Roman" w:hAnsi="Times New Roman" w:cs="Times New Roman"/>
+          <w:sz w:val="24"/>
+          <w:szCs w:val="24"/>
+        </w:rPr>
+        <w:t xml:space="preserve"> </w:t>
+      </w:r>
+      <w:r>
+        <w:rPr>
+          <w:rFonts w:ascii="Times New Roman" w:hAnsi="Times New Roman" w:cs="Times New Roman"/>
+          <w:sz w:val="24"/>
+          <w:szCs w:val="24"/>
+        </w:rPr>
+        <w:t xml:space="preserve">of desired maximum limit of </w:t>
+      </w:r>
+      <w:proofErr w:type="gramStart"/>
+      <w:r>
+        <w:rPr>
+          <w:rFonts w:ascii="Times New Roman" w:hAnsi="Times New Roman" w:cs="Times New Roman"/>
+          <w:sz w:val="24"/>
+          <w:szCs w:val="24"/>
+        </w:rPr>
+        <w:t>voltage ,the</w:t>
+      </w:r>
+      <w:proofErr w:type="gramEnd"/>
+      <w:r>
+        <w:rPr>
+          <w:rFonts w:ascii="Times New Roman" w:hAnsi="Times New Roman" w:cs="Times New Roman"/>
+          <w:sz w:val="24"/>
+          <w:szCs w:val="24"/>
+        </w:rPr>
+        <w:t xml:space="preserve"> limit will be set to that value.</w:t>
+      </w:r>
+    </w:p>
+    <w:p>
+      <w:pPr>
+        <w:pStyle w:val="ListParagraph"/>
+        <w:ind w:left="644"/>
+        <w:jc w:val="both"/>
+        <w:rPr>
+          <w:rFonts w:ascii="Times New Roman" w:hAnsi="Times New Roman" w:cs="Times New Roman"/>
+          <w:sz w:val="24"/>
+          <w:szCs w:val="24"/>
+        </w:rPr>
+      </w:pPr>
+    </w:p>
+    <w:p>
+      <w:pPr>
+        <w:pStyle w:val="ListParagraph"/>
+        <w:rPr>
+          <w:rFonts w:ascii="Times New Roman" w:hAnsi="Times New Roman" w:cs="Times New Roman"/>
+          <w:sz w:val="24"/>
+          <w:szCs w:val="24"/>
+        </w:rPr>
+      </w:pPr>
+    </w:p>
+    <w:p>
+      <w:pPr>
+        <w:pStyle w:val="ListParagraph"/>
+        <w:ind w:left="1080"/>
+        <w:jc w:val="both"/>
+        <w:rPr>
+          <w:rFonts w:ascii="Times New Roman" w:hAnsi="Times New Roman" w:cs="Times New Roman"/>
+          <w:sz w:val="24"/>
+          <w:szCs w:val="24"/>
+        </w:rPr>
+      </w:pPr>
+      <w:r>
+        <w:rPr>
+          <w:rFonts w:ascii="Times New Roman" w:hAnsi="Times New Roman" w:cs="Times New Roman"/>
+          <w:sz w:val="24"/>
+          <w:szCs w:val="24"/>
+        </w:rPr>
+        <w:t>To set Resistance Range</w:t>
+      </w:r>
+      <w:r>
+        <w:rPr>
+          <w:rFonts w:ascii="Times New Roman" w:hAnsi="Times New Roman" w:cs="Times New Roman"/>
+          <w:sz w:val="24"/>
+          <w:szCs w:val="24"/>
+        </w:rPr>
+        <w:t>:</w:t>
+      </w:r>
+    </w:p>
+    <w:p>
+      <w:pPr>
+        <w:pStyle w:val="ListParagraph"/>
+        <w:numPr>
+          <w:ilvl w:val="0"/>
+          <w:numId w:val="41"/>
+        </w:numPr>
+        <w:jc w:val="both"/>
+        <w:rPr>
+          <w:rFonts w:ascii="Times New Roman" w:hAnsi="Times New Roman" w:cs="Times New Roman"/>
+          <w:sz w:val="24"/>
+          <w:szCs w:val="24"/>
+        </w:rPr>
+      </w:pPr>
+      <w:r>
+        <w:rPr>
+          <w:rFonts w:ascii="Times New Roman" w:hAnsi="Times New Roman" w:cs="Times New Roman"/>
+          <w:sz w:val="24"/>
+          <w:szCs w:val="24"/>
+        </w:rPr>
+        <w:t xml:space="preserve">Select the textbox next to the tag “ </w:t>
+      </w:r>
+      <w:r>
+        <w:rPr>
+          <w:rFonts w:ascii="Times New Roman" w:hAnsi="Times New Roman" w:cs="Times New Roman"/>
+          <w:sz w:val="24"/>
+          <w:szCs w:val="24"/>
+        </w:rPr>
+        <w:t xml:space="preserve">Resistance Range </w:t>
+      </w:r>
+      <w:r>
+        <w:rPr>
+          <w:rFonts w:ascii="Times New Roman" w:hAnsi="Times New Roman" w:cs="Times New Roman"/>
+          <w:sz w:val="24"/>
+          <w:szCs w:val="24"/>
+        </w:rPr>
+        <w:t>”</w:t>
+      </w:r>
+    </w:p>
+    <w:p>
+      <w:pPr>
+        <w:pStyle w:val="ListParagraph"/>
+        <w:numPr>
+          <w:ilvl w:val="0"/>
+          <w:numId w:val="41"/>
+        </w:numPr>
+        <w:jc w:val="both"/>
+        <w:rPr>
+          <w:rFonts w:ascii="Times New Roman" w:hAnsi="Times New Roman" w:cs="Times New Roman"/>
+          <w:sz w:val="24"/>
+          <w:szCs w:val="24"/>
+        </w:rPr>
+      </w:pPr>
+      <w:r>
+        <w:rPr>
+          <w:rFonts w:ascii="Times New Roman" w:hAnsi="Times New Roman" w:cs="Times New Roman"/>
+          <w:sz w:val="24"/>
+          <w:szCs w:val="24"/>
+        </w:rPr>
+        <w:t>Type the numerical value (</w:t>
+      </w:r>
+      <w:r>
+        <w:rPr>
+          <w:rFonts w:ascii="Times New Roman" w:hAnsi="Times New Roman" w:cs="Times New Roman"/>
+          <w:sz w:val="24"/>
+          <w:szCs w:val="24"/>
+        </w:rPr>
+        <w:t>in Ohms</w:t>
+      </w:r>
+      <w:r>
+        <w:rPr>
+          <w:rFonts w:ascii="Times New Roman" w:hAnsi="Times New Roman" w:cs="Times New Roman"/>
+          <w:sz w:val="24"/>
+          <w:szCs w:val="24"/>
+        </w:rPr>
+        <w:t>)</w:t>
+      </w:r>
+      <w:r>
+        <w:rPr>
+          <w:rFonts w:ascii="Times New Roman" w:hAnsi="Times New Roman" w:cs="Times New Roman"/>
+          <w:sz w:val="24"/>
+          <w:szCs w:val="24"/>
+        </w:rPr>
+        <w:t xml:space="preserve"> </w:t>
+      </w:r>
+      <w:r>
+        <w:rPr>
+          <w:rFonts w:ascii="Times New Roman" w:hAnsi="Times New Roman" w:cs="Times New Roman"/>
+          <w:sz w:val="24"/>
+          <w:szCs w:val="24"/>
+        </w:rPr>
+        <w:t xml:space="preserve">of desired maximum limit of </w:t>
+      </w:r>
+      <w:r>
+        <w:rPr>
+          <w:rFonts w:ascii="Times New Roman" w:hAnsi="Times New Roman" w:cs="Times New Roman"/>
+          <w:sz w:val="24"/>
+          <w:szCs w:val="24"/>
+        </w:rPr>
+        <w:t>voltage, the</w:t>
+      </w:r>
+      <w:r>
+        <w:rPr>
+          <w:rFonts w:ascii="Times New Roman" w:hAnsi="Times New Roman" w:cs="Times New Roman"/>
+          <w:sz w:val="24"/>
+          <w:szCs w:val="24"/>
+        </w:rPr>
+        <w:t xml:space="preserve"> limit will be set to that value.</w:t>
+      </w:r>
+    </w:p>
+    <w:p>
+      <w:pPr>
+        <w:pStyle w:val="ListParagraph"/>
+        <w:ind w:left="644"/>
+        <w:jc w:val="both"/>
+        <w:rPr>
+          <w:rFonts w:ascii="Times New Roman" w:hAnsi="Times New Roman" w:cs="Times New Roman"/>
+          <w:sz w:val="24"/>
+          <w:szCs w:val="24"/>
+        </w:rPr>
+      </w:pPr>
+    </w:p>
+    <w:p>
+      <w:pPr>
+        <w:ind w:left="284"/>
+        <w:jc w:val="both"/>
+        <w:rPr>
+          <w:rFonts w:ascii="Times New Roman" w:hAnsi="Times New Roman" w:cs="Times New Roman"/>
+          <w:sz w:val="24"/>
+          <w:szCs w:val="24"/>
+        </w:rPr>
+      </w:pPr>
+    </w:p>
+    <w:p>
+      <w:pPr>
+        <w:ind w:left="284"/>
+        <w:jc w:val="both"/>
+        <w:rPr>
+          <w:rFonts w:ascii="Times New Roman" w:hAnsi="Times New Roman" w:cs="Times New Roman"/>
+          <w:sz w:val="24"/>
+          <w:szCs w:val="24"/>
+        </w:rPr>
+      </w:pPr>
+    </w:p>
+    <w:p>
+      <w:pPr>
+        <w:ind w:left="284"/>
+        <w:jc w:val="both"/>
+        <w:rPr>
+          <w:rFonts w:ascii="Times New Roman" w:hAnsi="Times New Roman" w:cs="Times New Roman"/>
+          <w:sz w:val="24"/>
+          <w:szCs w:val="24"/>
+        </w:rPr>
+      </w:pPr>
+    </w:p>
+    <w:p>
+      <w:pPr>
+        <w:pStyle w:val="ListParagraph"/>
+        <w:numPr>
+          <w:ilvl w:val="0"/>
+          <w:numId w:val="2"/>
+        </w:numPr>
+        <w:jc w:val="both"/>
+        <w:rPr>
+          <w:rFonts w:ascii="Times New Roman" w:hAnsi="Times New Roman" w:cs="Times New Roman"/>
+          <w:sz w:val="24"/>
+          <w:szCs w:val="24"/>
+        </w:rPr>
+      </w:pPr>
+      <w:r>
+        <w:rPr>
+          <w:rFonts w:ascii="Times New Roman" w:hAnsi="Times New Roman" w:cs="Times New Roman"/>
+          <w:sz w:val="24"/>
+          <w:szCs w:val="24"/>
+        </w:rPr>
+        <w:lastRenderedPageBreak/>
         <w:t>Using LED :</w:t>
       </w:r>
     </w:p>
@@ -4311,7 +4832,6 @@
           <w:sz w:val="24"/>
           <w:szCs w:val="24"/>
         </w:rPr>
-        <w:lastRenderedPageBreak/>
         <w:t xml:space="preserve">For e.g. if the user wants the LED to oscillate for 10 </w:t>
       </w:r>
       <w:proofErr w:type="spellStart"/>
@@ -4619,6 +5139,7 @@
           <w:sz w:val="24"/>
           <w:szCs w:val="24"/>
         </w:rPr>
+        <w:lastRenderedPageBreak/>
         <w:t>Current : the current measured across the sample at the time mentioned in the time  column</w:t>
       </w:r>
       <w:r>
@@ -5002,7 +5523,6 @@
           <w:sz w:val="24"/>
           <w:szCs w:val="24"/>
         </w:rPr>
-        <w:lastRenderedPageBreak/>
         <w:t>The readings will directly be sent to the specified email</w:t>
       </w:r>
     </w:p>
@@ -5139,12 +5659,23 @@
           <w:szCs w:val="24"/>
         </w:rPr>
       </w:pPr>
-      <w:r>
-        <w:rPr>
-          <w:rFonts w:ascii="Times New Roman" w:hAnsi="Times New Roman" w:cs="Times New Roman"/>
-          <w:sz w:val="24"/>
-          <w:szCs w:val="24"/>
-        </w:rPr>
+    </w:p>
+    <w:p>
+      <w:pPr>
+        <w:jc w:val="both"/>
+        <w:rPr>
+          <w:rFonts w:ascii="Times New Roman" w:hAnsi="Times New Roman" w:cs="Times New Roman"/>
+          <w:sz w:val="24"/>
+          <w:szCs w:val="24"/>
+        </w:rPr>
+      </w:pPr>
+      <w:r>
+        <w:rPr>
+          <w:rFonts w:ascii="Times New Roman" w:hAnsi="Times New Roman" w:cs="Times New Roman"/>
+          <w:sz w:val="24"/>
+          <w:szCs w:val="24"/>
+        </w:rPr>
+        <w:lastRenderedPageBreak/>
         <w:t>To plot the graph:</w:t>
       </w:r>
     </w:p>
@@ -5541,7 +6072,6 @@
           <w:sz w:val="24"/>
           <w:szCs w:val="24"/>
         </w:rPr>
-        <w:lastRenderedPageBreak/>
         <w:t>Note: The time variable is practically independent of any other variable and the x variable is taken as the independent variable in mathematics,</w:t>
       </w:r>
       <w:r>
@@ -6271,7 +6801,6 @@
           <w:sz w:val="24"/>
           <w:szCs w:val="24"/>
         </w:rPr>
-        <w:lastRenderedPageBreak/>
         <w:t>Title</w:t>
       </w:r>
     </w:p>
@@ -6831,6 +7360,95 @@
     </w:lvl>
   </w:abstractNum>
   <w:abstractNum w:abstractNumId="4">
+    <w:nsid w:val="0696628C"/>
+    <w:multiLevelType w:val="hybridMultilevel"/>
+    <w:tmpl w:val="23667260"/>
+    <w:lvl w:ilvl="0" w:tplc="8A7EA706">
+      <w:start w:val="1"/>
+      <w:numFmt w:val="decimal"/>
+      <w:lvlText w:val="%1)"/>
+      <w:lvlJc w:val="left"/>
+      <w:pPr>
+        <w:ind w:left="1495" w:hanging="360"/>
+      </w:pPr>
+      <w:rPr>
+        <w:rFonts w:hint="default"/>
+      </w:rPr>
+    </w:lvl>
+    <w:lvl w:ilvl="1" w:tplc="04090019" w:tentative="1">
+      <w:start w:val="1"/>
+      <w:numFmt w:val="lowerLetter"/>
+      <w:lvlText w:val="%2."/>
+      <w:lvlJc w:val="left"/>
+      <w:pPr>
+        <w:ind w:left="2520" w:hanging="360"/>
+      </w:pPr>
+    </w:lvl>
+    <w:lvl w:ilvl="2" w:tplc="0409001B" w:tentative="1">
+      <w:start w:val="1"/>
+      <w:numFmt w:val="lowerRoman"/>
+      <w:lvlText w:val="%3."/>
+      <w:lvlJc w:val="right"/>
+      <w:pPr>
+        <w:ind w:left="3240" w:hanging="180"/>
+      </w:pPr>
+    </w:lvl>
+    <w:lvl w:ilvl="3" w:tplc="0409000F" w:tentative="1">
+      <w:start w:val="1"/>
+      <w:numFmt w:val="decimal"/>
+      <w:lvlText w:val="%4."/>
+      <w:lvlJc w:val="left"/>
+      <w:pPr>
+        <w:ind w:left="3960" w:hanging="360"/>
+      </w:pPr>
+    </w:lvl>
+    <w:lvl w:ilvl="4" w:tplc="04090019" w:tentative="1">
+      <w:start w:val="1"/>
+      <w:numFmt w:val="lowerLetter"/>
+      <w:lvlText w:val="%5."/>
+      <w:lvlJc w:val="left"/>
+      <w:pPr>
+        <w:ind w:left="4680" w:hanging="360"/>
+      </w:pPr>
+    </w:lvl>
+    <w:lvl w:ilvl="5" w:tplc="0409001B" w:tentative="1">
+      <w:start w:val="1"/>
+      <w:numFmt w:val="lowerRoman"/>
+      <w:lvlText w:val="%6."/>
+      <w:lvlJc w:val="right"/>
+      <w:pPr>
+        <w:ind w:left="5400" w:hanging="180"/>
+      </w:pPr>
+    </w:lvl>
+    <w:lvl w:ilvl="6" w:tplc="0409000F" w:tentative="1">
+      <w:start w:val="1"/>
+      <w:numFmt w:val="decimal"/>
+      <w:lvlText w:val="%7."/>
+      <w:lvlJc w:val="left"/>
+      <w:pPr>
+        <w:ind w:left="6120" w:hanging="360"/>
+      </w:pPr>
+    </w:lvl>
+    <w:lvl w:ilvl="7" w:tplc="04090019" w:tentative="1">
+      <w:start w:val="1"/>
+      <w:numFmt w:val="lowerLetter"/>
+      <w:lvlText w:val="%8."/>
+      <w:lvlJc w:val="left"/>
+      <w:pPr>
+        <w:ind w:left="6840" w:hanging="360"/>
+      </w:pPr>
+    </w:lvl>
+    <w:lvl w:ilvl="8" w:tplc="0409001B" w:tentative="1">
+      <w:start w:val="1"/>
+      <w:numFmt w:val="lowerRoman"/>
+      <w:lvlText w:val="%9."/>
+      <w:lvlJc w:val="right"/>
+      <w:pPr>
+        <w:ind w:left="7560" w:hanging="180"/>
+      </w:pPr>
+    </w:lvl>
+  </w:abstractNum>
+  <w:abstractNum w:abstractNumId="5">
     <w:nsid w:val="07AC0E8F"/>
     <w:multiLevelType w:val="hybridMultilevel"/>
     <w:tmpl w:val="BDF60D80"/>
@@ -6919,7 +7537,7 @@
       </w:pPr>
     </w:lvl>
   </w:abstractNum>
-  <w:abstractNum w:abstractNumId="5">
+  <w:abstractNum w:abstractNumId="6">
     <w:nsid w:val="0A436A71"/>
     <w:multiLevelType w:val="hybridMultilevel"/>
     <w:tmpl w:val="AD3C54F6"/>
@@ -7008,7 +7626,7 @@
       </w:pPr>
     </w:lvl>
   </w:abstractNum>
-  <w:abstractNum w:abstractNumId="6">
+  <w:abstractNum w:abstractNumId="7">
     <w:nsid w:val="0E0E5FFE"/>
     <w:multiLevelType w:val="hybridMultilevel"/>
     <w:tmpl w:val="A2CAA930"/>
@@ -7121,7 +7739,7 @@
       </w:rPr>
     </w:lvl>
   </w:abstractNum>
-  <w:abstractNum w:abstractNumId="7">
+  <w:abstractNum w:abstractNumId="8">
     <w:nsid w:val="12D6498B"/>
     <w:multiLevelType w:val="hybridMultilevel"/>
     <w:tmpl w:val="CA5CD154"/>
@@ -7210,7 +7828,96 @@
       </w:pPr>
     </w:lvl>
   </w:abstractNum>
-  <w:abstractNum w:abstractNumId="8">
+  <w:abstractNum w:abstractNumId="9">
+    <w:nsid w:val="161729C7"/>
+    <w:multiLevelType w:val="hybridMultilevel"/>
+    <w:tmpl w:val="3E3CE33C"/>
+    <w:lvl w:ilvl="0" w:tplc="7DBC26D0">
+      <w:start w:val="1"/>
+      <w:numFmt w:val="decimal"/>
+      <w:lvlText w:val="%1)"/>
+      <w:lvlJc w:val="left"/>
+      <w:pPr>
+        <w:ind w:left="1440" w:hanging="360"/>
+      </w:pPr>
+      <w:rPr>
+        <w:rFonts w:hint="default"/>
+      </w:rPr>
+    </w:lvl>
+    <w:lvl w:ilvl="1" w:tplc="04090019" w:tentative="1">
+      <w:start w:val="1"/>
+      <w:numFmt w:val="lowerLetter"/>
+      <w:lvlText w:val="%2."/>
+      <w:lvlJc w:val="left"/>
+      <w:pPr>
+        <w:ind w:left="2160" w:hanging="360"/>
+      </w:pPr>
+    </w:lvl>
+    <w:lvl w:ilvl="2" w:tplc="0409001B" w:tentative="1">
+      <w:start w:val="1"/>
+      <w:numFmt w:val="lowerRoman"/>
+      <w:lvlText w:val="%3."/>
+      <w:lvlJc w:val="right"/>
+      <w:pPr>
+        <w:ind w:left="2880" w:hanging="180"/>
+      </w:pPr>
+    </w:lvl>
+    <w:lvl w:ilvl="3" w:tplc="0409000F" w:tentative="1">
+      <w:start w:val="1"/>
+      <w:numFmt w:val="decimal"/>
+      <w:lvlText w:val="%4."/>
+      <w:lvlJc w:val="left"/>
+      <w:pPr>
+        <w:ind w:left="3600" w:hanging="360"/>
+      </w:pPr>
+    </w:lvl>
+    <w:lvl w:ilvl="4" w:tplc="04090019" w:tentative="1">
+      <w:start w:val="1"/>
+      <w:numFmt w:val="lowerLetter"/>
+      <w:lvlText w:val="%5."/>
+      <w:lvlJc w:val="left"/>
+      <w:pPr>
+        <w:ind w:left="4320" w:hanging="360"/>
+      </w:pPr>
+    </w:lvl>
+    <w:lvl w:ilvl="5" w:tplc="0409001B" w:tentative="1">
+      <w:start w:val="1"/>
+      <w:numFmt w:val="lowerRoman"/>
+      <w:lvlText w:val="%6."/>
+      <w:lvlJc w:val="right"/>
+      <w:pPr>
+        <w:ind w:left="5040" w:hanging="180"/>
+      </w:pPr>
+    </w:lvl>
+    <w:lvl w:ilvl="6" w:tplc="0409000F" w:tentative="1">
+      <w:start w:val="1"/>
+      <w:numFmt w:val="decimal"/>
+      <w:lvlText w:val="%7."/>
+      <w:lvlJc w:val="left"/>
+      <w:pPr>
+        <w:ind w:left="5760" w:hanging="360"/>
+      </w:pPr>
+    </w:lvl>
+    <w:lvl w:ilvl="7" w:tplc="04090019" w:tentative="1">
+      <w:start w:val="1"/>
+      <w:numFmt w:val="lowerLetter"/>
+      <w:lvlText w:val="%8."/>
+      <w:lvlJc w:val="left"/>
+      <w:pPr>
+        <w:ind w:left="6480" w:hanging="360"/>
+      </w:pPr>
+    </w:lvl>
+    <w:lvl w:ilvl="8" w:tplc="0409001B" w:tentative="1">
+      <w:start w:val="1"/>
+      <w:numFmt w:val="lowerRoman"/>
+      <w:lvlText w:val="%9."/>
+      <w:lvlJc w:val="right"/>
+      <w:pPr>
+        <w:ind w:left="7200" w:hanging="180"/>
+      </w:pPr>
+    </w:lvl>
+  </w:abstractNum>
+  <w:abstractNum w:abstractNumId="10">
     <w:nsid w:val="1A7C436E"/>
     <w:multiLevelType w:val="hybridMultilevel"/>
     <w:tmpl w:val="E9A036C0"/>
@@ -7299,7 +8006,7 @@
       </w:pPr>
     </w:lvl>
   </w:abstractNum>
-  <w:abstractNum w:abstractNumId="9">
+  <w:abstractNum w:abstractNumId="11">
     <w:nsid w:val="20005B47"/>
     <w:multiLevelType w:val="hybridMultilevel"/>
     <w:tmpl w:val="58D668F0"/>
@@ -7388,17 +8095,17 @@
       </w:pPr>
     </w:lvl>
   </w:abstractNum>
-  <w:abstractNum w:abstractNumId="10">
+  <w:abstractNum w:abstractNumId="12">
     <w:nsid w:val="2E164EE4"/>
     <w:multiLevelType w:val="hybridMultilevel"/>
-    <w:tmpl w:val="850A4F78"/>
+    <w:tmpl w:val="711C9E32"/>
     <w:lvl w:ilvl="0" w:tplc="04090003">
       <w:start w:val="1"/>
       <w:numFmt w:val="bullet"/>
       <w:lvlText w:val="o"/>
       <w:lvlJc w:val="left"/>
       <w:pPr>
-        <w:ind w:left="1440" w:hanging="360"/>
+        <w:ind w:left="502" w:hanging="360"/>
       </w:pPr>
       <w:rPr>
         <w:rFonts w:ascii="Courier New" w:hAnsi="Courier New" w:cs="Courier New" w:hint="default"/>
@@ -7501,7 +8208,7 @@
       </w:rPr>
     </w:lvl>
   </w:abstractNum>
-  <w:abstractNum w:abstractNumId="11">
+  <w:abstractNum w:abstractNumId="13">
     <w:nsid w:val="303A683D"/>
     <w:multiLevelType w:val="hybridMultilevel"/>
     <w:tmpl w:val="4540FB6E"/>
@@ -7590,7 +8297,96 @@
       </w:pPr>
     </w:lvl>
   </w:abstractNum>
-  <w:abstractNum w:abstractNumId="12">
+  <w:abstractNum w:abstractNumId="14">
+    <w:nsid w:val="33406A49"/>
+    <w:multiLevelType w:val="hybridMultilevel"/>
+    <w:tmpl w:val="34809C9E"/>
+    <w:lvl w:ilvl="0" w:tplc="3E4AEFBA">
+      <w:start w:val="1"/>
+      <w:numFmt w:val="decimal"/>
+      <w:lvlText w:val="%1)"/>
+      <w:lvlJc w:val="left"/>
+      <w:pPr>
+        <w:ind w:left="1495" w:hanging="360"/>
+      </w:pPr>
+      <w:rPr>
+        <w:rFonts w:hint="default"/>
+      </w:rPr>
+    </w:lvl>
+    <w:lvl w:ilvl="1" w:tplc="04090019" w:tentative="1">
+      <w:start w:val="1"/>
+      <w:numFmt w:val="lowerLetter"/>
+      <w:lvlText w:val="%2."/>
+      <w:lvlJc w:val="left"/>
+      <w:pPr>
+        <w:ind w:left="2880" w:hanging="360"/>
+      </w:pPr>
+    </w:lvl>
+    <w:lvl w:ilvl="2" w:tplc="0409001B" w:tentative="1">
+      <w:start w:val="1"/>
+      <w:numFmt w:val="lowerRoman"/>
+      <w:lvlText w:val="%3."/>
+      <w:lvlJc w:val="right"/>
+      <w:pPr>
+        <w:ind w:left="3600" w:hanging="180"/>
+      </w:pPr>
+    </w:lvl>
+    <w:lvl w:ilvl="3" w:tplc="0409000F" w:tentative="1">
+      <w:start w:val="1"/>
+      <w:numFmt w:val="decimal"/>
+      <w:lvlText w:val="%4."/>
+      <w:lvlJc w:val="left"/>
+      <w:pPr>
+        <w:ind w:left="4320" w:hanging="360"/>
+      </w:pPr>
+    </w:lvl>
+    <w:lvl w:ilvl="4" w:tplc="04090019" w:tentative="1">
+      <w:start w:val="1"/>
+      <w:numFmt w:val="lowerLetter"/>
+      <w:lvlText w:val="%5."/>
+      <w:lvlJc w:val="left"/>
+      <w:pPr>
+        <w:ind w:left="5040" w:hanging="360"/>
+      </w:pPr>
+    </w:lvl>
+    <w:lvl w:ilvl="5" w:tplc="0409001B" w:tentative="1">
+      <w:start w:val="1"/>
+      <w:numFmt w:val="lowerRoman"/>
+      <w:lvlText w:val="%6."/>
+      <w:lvlJc w:val="right"/>
+      <w:pPr>
+        <w:ind w:left="5760" w:hanging="180"/>
+      </w:pPr>
+    </w:lvl>
+    <w:lvl w:ilvl="6" w:tplc="0409000F" w:tentative="1">
+      <w:start w:val="1"/>
+      <w:numFmt w:val="decimal"/>
+      <w:lvlText w:val="%7."/>
+      <w:lvlJc w:val="left"/>
+      <w:pPr>
+        <w:ind w:left="6480" w:hanging="360"/>
+      </w:pPr>
+    </w:lvl>
+    <w:lvl w:ilvl="7" w:tplc="04090019" w:tentative="1">
+      <w:start w:val="1"/>
+      <w:numFmt w:val="lowerLetter"/>
+      <w:lvlText w:val="%8."/>
+      <w:lvlJc w:val="left"/>
+      <w:pPr>
+        <w:ind w:left="7200" w:hanging="360"/>
+      </w:pPr>
+    </w:lvl>
+    <w:lvl w:ilvl="8" w:tplc="0409001B" w:tentative="1">
+      <w:start w:val="1"/>
+      <w:numFmt w:val="lowerRoman"/>
+      <w:lvlText w:val="%9."/>
+      <w:lvlJc w:val="right"/>
+      <w:pPr>
+        <w:ind w:left="7920" w:hanging="180"/>
+      </w:pPr>
+    </w:lvl>
+  </w:abstractNum>
+  <w:abstractNum w:abstractNumId="15">
     <w:nsid w:val="349B6CDD"/>
     <w:multiLevelType w:val="hybridMultilevel"/>
     <w:tmpl w:val="5F9404FE"/>
@@ -7679,10 +8475,10 @@
       </w:pPr>
     </w:lvl>
   </w:abstractNum>
-  <w:abstractNum w:abstractNumId="13">
+  <w:abstractNum w:abstractNumId="16">
     <w:nsid w:val="381C3F3A"/>
     <w:multiLevelType w:val="hybridMultilevel"/>
-    <w:tmpl w:val="171AB9FA"/>
+    <w:tmpl w:val="4A1EF69E"/>
     <w:lvl w:ilvl="0" w:tplc="0409000B">
       <w:start w:val="1"/>
       <w:numFmt w:val="bullet"/>
@@ -7768,7 +8564,7 @@
       </w:pPr>
     </w:lvl>
   </w:abstractNum>
-  <w:abstractNum w:abstractNumId="14">
+  <w:abstractNum w:abstractNumId="17">
     <w:nsid w:val="3886274C"/>
     <w:multiLevelType w:val="hybridMultilevel"/>
     <w:tmpl w:val="FD9AB3E0"/>
@@ -7857,7 +8653,7 @@
       </w:pPr>
     </w:lvl>
   </w:abstractNum>
-  <w:abstractNum w:abstractNumId="15">
+  <w:abstractNum w:abstractNumId="18">
     <w:nsid w:val="3E24217B"/>
     <w:multiLevelType w:val="hybridMultilevel"/>
     <w:tmpl w:val="10D65966"/>
@@ -7946,7 +8742,7 @@
       </w:pPr>
     </w:lvl>
   </w:abstractNum>
-  <w:abstractNum w:abstractNumId="16">
+  <w:abstractNum w:abstractNumId="19">
     <w:nsid w:val="3EBD083D"/>
     <w:multiLevelType w:val="hybridMultilevel"/>
     <w:tmpl w:val="AE5A4DB6"/>
@@ -8035,7 +8831,7 @@
       </w:pPr>
     </w:lvl>
   </w:abstractNum>
-  <w:abstractNum w:abstractNumId="17">
+  <w:abstractNum w:abstractNumId="20">
     <w:nsid w:val="41A64D4C"/>
     <w:multiLevelType w:val="hybridMultilevel"/>
     <w:tmpl w:val="6E9CE4D6"/>
@@ -8124,7 +8920,7 @@
       </w:pPr>
     </w:lvl>
   </w:abstractNum>
-  <w:abstractNum w:abstractNumId="18">
+  <w:abstractNum w:abstractNumId="21">
     <w:nsid w:val="4379344F"/>
     <w:multiLevelType w:val="hybridMultilevel"/>
     <w:tmpl w:val="B0ECDCB8"/>
@@ -8213,7 +9009,7 @@
       </w:pPr>
     </w:lvl>
   </w:abstractNum>
-  <w:abstractNum w:abstractNumId="19">
+  <w:abstractNum w:abstractNumId="22">
     <w:nsid w:val="5034110C"/>
     <w:multiLevelType w:val="hybridMultilevel"/>
     <w:tmpl w:val="B14C238A"/>
@@ -8302,7 +9098,7 @@
       </w:pPr>
     </w:lvl>
   </w:abstractNum>
-  <w:abstractNum w:abstractNumId="20">
+  <w:abstractNum w:abstractNumId="23">
     <w:nsid w:val="5383125B"/>
     <w:multiLevelType w:val="hybridMultilevel"/>
     <w:tmpl w:val="0BE480B2"/>
@@ -8391,7 +9187,7 @@
       </w:pPr>
     </w:lvl>
   </w:abstractNum>
-  <w:abstractNum w:abstractNumId="21">
+  <w:abstractNum w:abstractNumId="24">
     <w:nsid w:val="5429698F"/>
     <w:multiLevelType w:val="hybridMultilevel"/>
     <w:tmpl w:val="F25C3EFC"/>
@@ -8480,7 +9276,7 @@
       </w:pPr>
     </w:lvl>
   </w:abstractNum>
-  <w:abstractNum w:abstractNumId="22">
+  <w:abstractNum w:abstractNumId="25">
     <w:nsid w:val="583A70D6"/>
     <w:multiLevelType w:val="hybridMultilevel"/>
     <w:tmpl w:val="ACC0C306"/>
@@ -8569,7 +9365,7 @@
       </w:pPr>
     </w:lvl>
   </w:abstractNum>
-  <w:abstractNum w:abstractNumId="23">
+  <w:abstractNum w:abstractNumId="26">
     <w:nsid w:val="58B14332"/>
     <w:multiLevelType w:val="hybridMultilevel"/>
     <w:tmpl w:val="4DF65F76"/>
@@ -8682,7 +9478,7 @@
       </w:rPr>
     </w:lvl>
   </w:abstractNum>
-  <w:abstractNum w:abstractNumId="24">
+  <w:abstractNum w:abstractNumId="27">
     <w:nsid w:val="5B800D5D"/>
     <w:multiLevelType w:val="hybridMultilevel"/>
     <w:tmpl w:val="C7E2A2C0"/>
@@ -8795,7 +9591,7 @@
       </w:rPr>
     </w:lvl>
   </w:abstractNum>
-  <w:abstractNum w:abstractNumId="25">
+  <w:abstractNum w:abstractNumId="28">
     <w:nsid w:val="5C8944D2"/>
     <w:multiLevelType w:val="hybridMultilevel"/>
     <w:tmpl w:val="0148A06C"/>
@@ -8908,7 +9704,7 @@
       </w:rPr>
     </w:lvl>
   </w:abstractNum>
-  <w:abstractNum w:abstractNumId="26">
+  <w:abstractNum w:abstractNumId="29">
     <w:nsid w:val="5F2C6108"/>
     <w:multiLevelType w:val="hybridMultilevel"/>
     <w:tmpl w:val="9404D566"/>
@@ -9021,7 +9817,7 @@
       </w:rPr>
     </w:lvl>
   </w:abstractNum>
-  <w:abstractNum w:abstractNumId="27">
+  <w:abstractNum w:abstractNumId="30">
     <w:nsid w:val="60752946"/>
     <w:multiLevelType w:val="hybridMultilevel"/>
     <w:tmpl w:val="ACC0C306"/>
@@ -9110,7 +9906,120 @@
       </w:pPr>
     </w:lvl>
   </w:abstractNum>
-  <w:abstractNum w:abstractNumId="28">
+  <w:abstractNum w:abstractNumId="31">
+    <w:nsid w:val="60BE2177"/>
+    <w:multiLevelType w:val="hybridMultilevel"/>
+    <w:tmpl w:val="2138E0EA"/>
+    <w:lvl w:ilvl="0" w:tplc="04090003">
+      <w:start w:val="1"/>
+      <w:numFmt w:val="bullet"/>
+      <w:lvlText w:val="o"/>
+      <w:lvlJc w:val="left"/>
+      <w:pPr>
+        <w:ind w:left="1440" w:hanging="360"/>
+      </w:pPr>
+      <w:rPr>
+        <w:rFonts w:ascii="Courier New" w:hAnsi="Courier New" w:cs="Courier New" w:hint="default"/>
+      </w:rPr>
+    </w:lvl>
+    <w:lvl w:ilvl="1" w:tplc="04090003" w:tentative="1">
+      <w:start w:val="1"/>
+      <w:numFmt w:val="bullet"/>
+      <w:lvlText w:val="o"/>
+      <w:lvlJc w:val="left"/>
+      <w:pPr>
+        <w:ind w:left="2160" w:hanging="360"/>
+      </w:pPr>
+      <w:rPr>
+        <w:rFonts w:ascii="Courier New" w:hAnsi="Courier New" w:cs="Courier New" w:hint="default"/>
+      </w:rPr>
+    </w:lvl>
+    <w:lvl w:ilvl="2" w:tplc="04090005" w:tentative="1">
+      <w:start w:val="1"/>
+      <w:numFmt w:val="bullet"/>
+      <w:lvlText w:val=""/>
+      <w:lvlJc w:val="left"/>
+      <w:pPr>
+        <w:ind w:left="2880" w:hanging="360"/>
+      </w:pPr>
+      <w:rPr>
+        <w:rFonts w:ascii="Wingdings" w:hAnsi="Wingdings" w:hint="default"/>
+      </w:rPr>
+    </w:lvl>
+    <w:lvl w:ilvl="3" w:tplc="04090001" w:tentative="1">
+      <w:start w:val="1"/>
+      <w:numFmt w:val="bullet"/>
+      <w:lvlText w:val=""/>
+      <w:lvlJc w:val="left"/>
+      <w:pPr>
+        <w:ind w:left="3600" w:hanging="360"/>
+      </w:pPr>
+      <w:rPr>
+        <w:rFonts w:ascii="Symbol" w:hAnsi="Symbol" w:hint="default"/>
+      </w:rPr>
+    </w:lvl>
+    <w:lvl w:ilvl="4" w:tplc="04090003" w:tentative="1">
+      <w:start w:val="1"/>
+      <w:numFmt w:val="bullet"/>
+      <w:lvlText w:val="o"/>
+      <w:lvlJc w:val="left"/>
+      <w:pPr>
+        <w:ind w:left="4320" w:hanging="360"/>
+      </w:pPr>
+      <w:rPr>
+        <w:rFonts w:ascii="Courier New" w:hAnsi="Courier New" w:cs="Courier New" w:hint="default"/>
+      </w:rPr>
+    </w:lvl>
+    <w:lvl w:ilvl="5" w:tplc="04090005" w:tentative="1">
+      <w:start w:val="1"/>
+      <w:numFmt w:val="bullet"/>
+      <w:lvlText w:val=""/>
+      <w:lvlJc w:val="left"/>
+      <w:pPr>
+        <w:ind w:left="5040" w:hanging="360"/>
+      </w:pPr>
+      <w:rPr>
+        <w:rFonts w:ascii="Wingdings" w:hAnsi="Wingdings" w:hint="default"/>
+      </w:rPr>
+    </w:lvl>
+    <w:lvl w:ilvl="6" w:tplc="04090001" w:tentative="1">
+      <w:start w:val="1"/>
+      <w:numFmt w:val="bullet"/>
+      <w:lvlText w:val=""/>
+      <w:lvlJc w:val="left"/>
+      <w:pPr>
+        <w:ind w:left="5760" w:hanging="360"/>
+      </w:pPr>
+      <w:rPr>
+        <w:rFonts w:ascii="Symbol" w:hAnsi="Symbol" w:hint="default"/>
+      </w:rPr>
+    </w:lvl>
+    <w:lvl w:ilvl="7" w:tplc="04090003" w:tentative="1">
+      <w:start w:val="1"/>
+      <w:numFmt w:val="bullet"/>
+      <w:lvlText w:val="o"/>
+      <w:lvlJc w:val="left"/>
+      <w:pPr>
+        <w:ind w:left="6480" w:hanging="360"/>
+      </w:pPr>
+      <w:rPr>
+        <w:rFonts w:ascii="Courier New" w:hAnsi="Courier New" w:cs="Courier New" w:hint="default"/>
+      </w:rPr>
+    </w:lvl>
+    <w:lvl w:ilvl="8" w:tplc="04090005" w:tentative="1">
+      <w:start w:val="1"/>
+      <w:numFmt w:val="bullet"/>
+      <w:lvlText w:val=""/>
+      <w:lvlJc w:val="left"/>
+      <w:pPr>
+        <w:ind w:left="7200" w:hanging="360"/>
+      </w:pPr>
+      <w:rPr>
+        <w:rFonts w:ascii="Wingdings" w:hAnsi="Wingdings" w:hint="default"/>
+      </w:rPr>
+    </w:lvl>
+  </w:abstractNum>
+  <w:abstractNum w:abstractNumId="32">
     <w:nsid w:val="676F6D58"/>
     <w:multiLevelType w:val="hybridMultilevel"/>
     <w:tmpl w:val="1BDA026C"/>
@@ -9223,7 +10132,7 @@
       </w:rPr>
     </w:lvl>
   </w:abstractNum>
-  <w:abstractNum w:abstractNumId="29">
+  <w:abstractNum w:abstractNumId="33">
     <w:nsid w:val="6C4012CC"/>
     <w:multiLevelType w:val="hybridMultilevel"/>
     <w:tmpl w:val="A5F4FBD0"/>
@@ -9336,7 +10245,120 @@
       </w:rPr>
     </w:lvl>
   </w:abstractNum>
-  <w:abstractNum w:abstractNumId="30">
+  <w:abstractNum w:abstractNumId="34">
+    <w:nsid w:val="6E5A34AE"/>
+    <w:multiLevelType w:val="hybridMultilevel"/>
+    <w:tmpl w:val="241E0C16"/>
+    <w:lvl w:ilvl="0" w:tplc="04090003">
+      <w:start w:val="1"/>
+      <w:numFmt w:val="bullet"/>
+      <w:lvlText w:val="o"/>
+      <w:lvlJc w:val="left"/>
+      <w:pPr>
+        <w:ind w:left="1080" w:hanging="360"/>
+      </w:pPr>
+      <w:rPr>
+        <w:rFonts w:ascii="Courier New" w:hAnsi="Courier New" w:cs="Courier New" w:hint="default"/>
+      </w:rPr>
+    </w:lvl>
+    <w:lvl w:ilvl="1" w:tplc="04090003" w:tentative="1">
+      <w:start w:val="1"/>
+      <w:numFmt w:val="bullet"/>
+      <w:lvlText w:val="o"/>
+      <w:lvlJc w:val="left"/>
+      <w:pPr>
+        <w:ind w:left="1800" w:hanging="360"/>
+      </w:pPr>
+      <w:rPr>
+        <w:rFonts w:ascii="Courier New" w:hAnsi="Courier New" w:cs="Courier New" w:hint="default"/>
+      </w:rPr>
+    </w:lvl>
+    <w:lvl w:ilvl="2" w:tplc="04090005" w:tentative="1">
+      <w:start w:val="1"/>
+      <w:numFmt w:val="bullet"/>
+      <w:lvlText w:val=""/>
+      <w:lvlJc w:val="left"/>
+      <w:pPr>
+        <w:ind w:left="2520" w:hanging="360"/>
+      </w:pPr>
+      <w:rPr>
+        <w:rFonts w:ascii="Wingdings" w:hAnsi="Wingdings" w:hint="default"/>
+      </w:rPr>
+    </w:lvl>
+    <w:lvl w:ilvl="3" w:tplc="04090001" w:tentative="1">
+      <w:start w:val="1"/>
+      <w:numFmt w:val="bullet"/>
+      <w:lvlText w:val=""/>
+      <w:lvlJc w:val="left"/>
+      <w:pPr>
+        <w:ind w:left="3240" w:hanging="360"/>
+      </w:pPr>
+      <w:rPr>
+        <w:rFonts w:ascii="Symbol" w:hAnsi="Symbol" w:hint="default"/>
+      </w:rPr>
+    </w:lvl>
+    <w:lvl w:ilvl="4" w:tplc="04090003" w:tentative="1">
+      <w:start w:val="1"/>
+      <w:numFmt w:val="bullet"/>
+      <w:lvlText w:val="o"/>
+      <w:lvlJc w:val="left"/>
+      <w:pPr>
+        <w:ind w:left="3960" w:hanging="360"/>
+      </w:pPr>
+      <w:rPr>
+        <w:rFonts w:ascii="Courier New" w:hAnsi="Courier New" w:cs="Courier New" w:hint="default"/>
+      </w:rPr>
+    </w:lvl>
+    <w:lvl w:ilvl="5" w:tplc="04090005" w:tentative="1">
+      <w:start w:val="1"/>
+      <w:numFmt w:val="bullet"/>
+      <w:lvlText w:val=""/>
+      <w:lvlJc w:val="left"/>
+      <w:pPr>
+        <w:ind w:left="4680" w:hanging="360"/>
+      </w:pPr>
+      <w:rPr>
+        <w:rFonts w:ascii="Wingdings" w:hAnsi="Wingdings" w:hint="default"/>
+      </w:rPr>
+    </w:lvl>
+    <w:lvl w:ilvl="6" w:tplc="04090001" w:tentative="1">
+      <w:start w:val="1"/>
+      <w:numFmt w:val="bullet"/>
+      <w:lvlText w:val=""/>
+      <w:lvlJc w:val="left"/>
+      <w:pPr>
+        <w:ind w:left="5400" w:hanging="360"/>
+      </w:pPr>
+      <w:rPr>
+        <w:rFonts w:ascii="Symbol" w:hAnsi="Symbol" w:hint="default"/>
+      </w:rPr>
+    </w:lvl>
+    <w:lvl w:ilvl="7" w:tplc="04090003" w:tentative="1">
+      <w:start w:val="1"/>
+      <w:numFmt w:val="bullet"/>
+      <w:lvlText w:val="o"/>
+      <w:lvlJc w:val="left"/>
+      <w:pPr>
+        <w:ind w:left="6120" w:hanging="360"/>
+      </w:pPr>
+      <w:rPr>
+        <w:rFonts w:ascii="Courier New" w:hAnsi="Courier New" w:cs="Courier New" w:hint="default"/>
+      </w:rPr>
+    </w:lvl>
+    <w:lvl w:ilvl="8" w:tplc="04090005" w:tentative="1">
+      <w:start w:val="1"/>
+      <w:numFmt w:val="bullet"/>
+      <w:lvlText w:val=""/>
+      <w:lvlJc w:val="left"/>
+      <w:pPr>
+        <w:ind w:left="6840" w:hanging="360"/>
+      </w:pPr>
+      <w:rPr>
+        <w:rFonts w:ascii="Wingdings" w:hAnsi="Wingdings" w:hint="default"/>
+      </w:rPr>
+    </w:lvl>
+  </w:abstractNum>
+  <w:abstractNum w:abstractNumId="35">
     <w:nsid w:val="6F763EBA"/>
     <w:multiLevelType w:val="hybridMultilevel"/>
     <w:tmpl w:val="20F838AC"/>
@@ -9425,7 +10447,7 @@
       </w:pPr>
     </w:lvl>
   </w:abstractNum>
-  <w:abstractNum w:abstractNumId="31">
+  <w:abstractNum w:abstractNumId="36">
     <w:nsid w:val="7153444F"/>
     <w:multiLevelType w:val="hybridMultilevel"/>
     <w:tmpl w:val="4EC8AAA2"/>
@@ -9514,7 +10536,7 @@
       </w:pPr>
     </w:lvl>
   </w:abstractNum>
-  <w:abstractNum w:abstractNumId="32">
+  <w:abstractNum w:abstractNumId="37">
     <w:nsid w:val="735D031A"/>
     <w:multiLevelType w:val="hybridMultilevel"/>
     <w:tmpl w:val="F4668F78"/>
@@ -9603,7 +10625,7 @@
       </w:pPr>
     </w:lvl>
   </w:abstractNum>
-  <w:abstractNum w:abstractNumId="33">
+  <w:abstractNum w:abstractNumId="38">
     <w:nsid w:val="78220D24"/>
     <w:multiLevelType w:val="hybridMultilevel"/>
     <w:tmpl w:val="B9BE1C1E"/>
@@ -9716,7 +10738,7 @@
       </w:rPr>
     </w:lvl>
   </w:abstractNum>
-  <w:abstractNum w:abstractNumId="34">
+  <w:abstractNum w:abstractNumId="39">
     <w:nsid w:val="7D062C50"/>
     <w:multiLevelType w:val="hybridMultilevel"/>
     <w:tmpl w:val="9C2CD67E"/>
@@ -9805,7 +10827,7 @@
       </w:pPr>
     </w:lvl>
   </w:abstractNum>
-  <w:abstractNum w:abstractNumId="35">
+  <w:abstractNum w:abstractNumId="40">
     <w:nsid w:val="7E392AA3"/>
     <w:multiLevelType w:val="hybridMultilevel"/>
     <w:tmpl w:val="CA883704"/>
@@ -9922,109 +10944,124 @@
     <w:abstractNumId w:val="2"/>
   </w:num>
   <w:num w:numId="2">
-    <w:abstractNumId w:val="13"/>
+    <w:abstractNumId w:val="16"/>
   </w:num>
   <w:num w:numId="3">
-    <w:abstractNumId w:val="19"/>
+    <w:abstractNumId w:val="22"/>
   </w:num>
   <w:num w:numId="4">
     <w:abstractNumId w:val="1"/>
   </w:num>
   <w:num w:numId="5">
-    <w:abstractNumId w:val="27"/>
+    <w:abstractNumId w:val="30"/>
   </w:num>
   <w:num w:numId="6">
-    <w:abstractNumId w:val="20"/>
+    <w:abstractNumId w:val="23"/>
   </w:num>
   <w:num w:numId="7">
-    <w:abstractNumId w:val="22"/>
+    <w:abstractNumId w:val="25"/>
   </w:num>
   <w:num w:numId="8">
-    <w:abstractNumId w:val="15"/>
+    <w:abstractNumId w:val="18"/>
   </w:num>
   <w:num w:numId="9">
-    <w:abstractNumId w:val="5"/>
+    <w:abstractNumId w:val="6"/>
   </w:num>
   <w:num w:numId="10">
-    <w:abstractNumId w:val="18"/>
+    <w:abstractNumId w:val="21"/>
   </w:num>
   <w:num w:numId="11">
-    <w:abstractNumId w:val="32"/>
+    <w:abstractNumId w:val="37"/>
   </w:num>
   <w:num w:numId="12">
-    <w:abstractNumId w:val="23"/>
+    <w:abstractNumId w:val="26"/>
   </w:num>
   <w:num w:numId="13">
     <w:abstractNumId w:val="0"/>
   </w:num>
   <w:num w:numId="14">
+    <w:abstractNumId w:val="38"/>
+  </w:num>
+  <w:num w:numId="15">
+    <w:abstractNumId w:val="29"/>
+  </w:num>
+  <w:num w:numId="16">
+    <w:abstractNumId w:val="28"/>
+  </w:num>
+  <w:num w:numId="17">
     <w:abstractNumId w:val="33"/>
   </w:num>
-  <w:num w:numId="15">
-    <w:abstractNumId w:val="26"/>
-  </w:num>
-  <w:num w:numId="16">
-    <w:abstractNumId w:val="25"/>
-  </w:num>
-  <w:num w:numId="17">
-    <w:abstractNumId w:val="29"/>
-  </w:num>
   <w:num w:numId="18">
-    <w:abstractNumId w:val="6"/>
+    <w:abstractNumId w:val="7"/>
   </w:num>
   <w:num w:numId="19">
-    <w:abstractNumId w:val="14"/>
+    <w:abstractNumId w:val="17"/>
   </w:num>
   <w:num w:numId="20">
-    <w:abstractNumId w:val="7"/>
+    <w:abstractNumId w:val="8"/>
   </w:num>
   <w:num w:numId="21">
-    <w:abstractNumId w:val="8"/>
+    <w:abstractNumId w:val="10"/>
   </w:num>
   <w:num w:numId="22">
     <w:abstractNumId w:val="3"/>
   </w:num>
   <w:num w:numId="23">
-    <w:abstractNumId w:val="17"/>
+    <w:abstractNumId w:val="20"/>
   </w:num>
   <w:num w:numId="24">
+    <w:abstractNumId w:val="27"/>
+  </w:num>
+  <w:num w:numId="25">
+    <w:abstractNumId w:val="40"/>
+  </w:num>
+  <w:num w:numId="26">
+    <w:abstractNumId w:val="13"/>
+  </w:num>
+  <w:num w:numId="27">
+    <w:abstractNumId w:val="32"/>
+  </w:num>
+  <w:num w:numId="28">
+    <w:abstractNumId w:val="35"/>
+  </w:num>
+  <w:num w:numId="29">
+    <w:abstractNumId w:val="36"/>
+  </w:num>
+  <w:num w:numId="30">
+    <w:abstractNumId w:val="15"/>
+  </w:num>
+  <w:num w:numId="31">
+    <w:abstractNumId w:val="39"/>
+  </w:num>
+  <w:num w:numId="32">
     <w:abstractNumId w:val="24"/>
   </w:num>
-  <w:num w:numId="25">
-    <w:abstractNumId w:val="35"/>
+  <w:num w:numId="33">
+    <w:abstractNumId w:val="19"/>
   </w:num>
-  <w:num w:numId="26">
+  <w:num w:numId="34">
     <w:abstractNumId w:val="11"/>
   </w:num>
-  <w:num w:numId="27">
-    <w:abstractNumId w:val="28"/>
+  <w:num w:numId="35">
+    <w:abstractNumId w:val="12"/>
   </w:num>
-  <w:num w:numId="28">
-    <w:abstractNumId w:val="30"/>
+  <w:num w:numId="36">
+    <w:abstractNumId w:val="5"/>
   </w:num>
-  <w:num w:numId="29">
+  <w:num w:numId="37">
     <w:abstractNumId w:val="31"/>
   </w:num>
-  <w:num w:numId="30">
-    <w:abstractNumId w:val="12"/>
-  </w:num>
-  <w:num w:numId="31">
+  <w:num w:numId="38">
     <w:abstractNumId w:val="34"/>
   </w:num>
-  <w:num w:numId="32">
-    <w:abstractNumId w:val="21"/>
-  </w:num>
-  <w:num w:numId="33">
-    <w:abstractNumId w:val="16"/>
-  </w:num>
-  <w:num w:numId="34">
+  <w:num w:numId="39">
     <w:abstractNumId w:val="9"/>
   </w:num>
-  <w:num w:numId="35">
-    <w:abstractNumId w:val="10"/>
+  <w:num w:numId="40">
+    <w:abstractNumId w:val="4"/>
   </w:num>
-  <w:num w:numId="36">
-    <w:abstractNumId w:val="4"/>
+  <w:num w:numId="41">
+    <w:abstractNumId w:val="14"/>
   </w:num>
 </w:numbering>
 </file>

</xml_diff>

<commit_message>
added images for better understanding
</commit_message>
<xml_diff>
--- a/user manual.docx
+++ b/user manual.docx
@@ -1463,6 +1463,37 @@
           <w:szCs w:val="24"/>
         </w:rPr>
       </w:pPr>
+      <w:r>
+        <w:rPr>
+          <w:rFonts w:ascii="Times New Roman" w:hAnsi="Times New Roman" w:cs="Times New Roman"/>
+          <w:sz w:val="24"/>
+          <w:szCs w:val="24"/>
+        </w:rPr>
+        <w:pict>
+          <v:shapetype id="_x0000_t75" coordsize="21600,21600" o:spt="75" o:preferrelative="t" path="m@4@5l@4@11@9@11@9@5xe" filled="f" stroked="f">
+            <v:stroke joinstyle="miter"/>
+            <v:formulas>
+              <v:f eqn="if lineDrawn pixelLineWidth 0"/>
+              <v:f eqn="sum @0 1 0"/>
+              <v:f eqn="sum 0 0 @1"/>
+              <v:f eqn="prod @2 1 2"/>
+              <v:f eqn="prod @3 21600 pixelWidth"/>
+              <v:f eqn="prod @3 21600 pixelHeight"/>
+              <v:f eqn="sum @0 0 1"/>
+              <v:f eqn="prod @6 1 2"/>
+              <v:f eqn="prod @7 21600 pixelWidth"/>
+              <v:f eqn="sum @8 21600 0"/>
+              <v:f eqn="prod @7 21600 pixelHeight"/>
+              <v:f eqn="sum @10 21600 0"/>
+            </v:formulas>
+            <v:path o:extrusionok="f" gradientshapeok="t" o:connecttype="rect"/>
+            <o:lock v:ext="edit" aspectratio="t"/>
+          </v:shapetype>
+          <v:shape id="_x0000_i1025" type="#_x0000_t75" style="width:467.4pt;height:262.8pt">
+            <v:imagedata r:id="rId6" o:title="Login"/>
+          </v:shape>
+        </w:pict>
+      </w:r>
     </w:p>
     <w:p>
       <w:pPr>
@@ -1620,7 +1651,7 @@
           <w:sz w:val="24"/>
           <w:szCs w:val="24"/>
         </w:rPr>
-        <w:t>Click Okay</w:t>
+        <w:t>Click Recover</w:t>
       </w:r>
       <w:r>
         <w:rPr>
@@ -1660,6 +1691,19 @@
           <w:szCs w:val="24"/>
         </w:rPr>
       </w:pPr>
+      <w:r>
+        <w:rPr>
+          <w:rFonts w:ascii="Times New Roman" w:hAnsi="Times New Roman" w:cs="Times New Roman"/>
+          <w:sz w:val="24"/>
+          <w:szCs w:val="24"/>
+        </w:rPr>
+        <w:lastRenderedPageBreak/>
+        <w:pict>
+          <v:shape id="_x0000_i1026" type="#_x0000_t75" style="width:467.4pt;height:262.8pt">
+            <v:imagedata r:id="rId7" o:title="ForgotPwd"/>
+          </v:shape>
+        </w:pict>
+      </w:r>
     </w:p>
     <w:p>
       <w:pPr>
@@ -1842,55 +1886,26 @@
     </w:p>
     <w:p>
       <w:pPr>
-        <w:pStyle w:val="ListParagraph"/>
-        <w:jc w:val="both"/>
-        <w:rPr>
-          <w:rFonts w:ascii="Times New Roman" w:hAnsi="Times New Roman" w:cs="Times New Roman"/>
-          <w:sz w:val="24"/>
-          <w:szCs w:val="24"/>
-        </w:rPr>
-      </w:pPr>
-    </w:p>
-    <w:p>
-      <w:pPr>
-        <w:pStyle w:val="ListParagraph"/>
-        <w:jc w:val="both"/>
-        <w:rPr>
-          <w:rFonts w:ascii="Times New Roman" w:hAnsi="Times New Roman" w:cs="Times New Roman"/>
-          <w:sz w:val="24"/>
-          <w:szCs w:val="24"/>
-        </w:rPr>
-      </w:pPr>
-    </w:p>
-    <w:p>
-      <w:pPr>
-        <w:jc w:val="both"/>
-        <w:rPr>
-          <w:rFonts w:ascii="Times New Roman" w:hAnsi="Times New Roman" w:cs="Times New Roman"/>
-          <w:sz w:val="24"/>
-          <w:szCs w:val="24"/>
-        </w:rPr>
-      </w:pPr>
-    </w:p>
-    <w:p>
-      <w:pPr>
-        <w:jc w:val="both"/>
-        <w:rPr>
-          <w:rFonts w:ascii="Times New Roman" w:hAnsi="Times New Roman" w:cs="Times New Roman"/>
-          <w:sz w:val="24"/>
-          <w:szCs w:val="24"/>
-        </w:rPr>
-      </w:pPr>
-    </w:p>
-    <w:p>
-      <w:pPr>
-        <w:jc w:val="both"/>
-        <w:rPr>
-          <w:rFonts w:ascii="Times New Roman" w:hAnsi="Times New Roman" w:cs="Times New Roman"/>
-          <w:sz w:val="24"/>
-          <w:szCs w:val="24"/>
-        </w:rPr>
-      </w:pPr>
+        <w:jc w:val="both"/>
+        <w:rPr>
+          <w:rFonts w:ascii="Times New Roman" w:hAnsi="Times New Roman" w:cs="Times New Roman"/>
+          <w:sz w:val="24"/>
+          <w:szCs w:val="24"/>
+        </w:rPr>
+      </w:pPr>
+      <w:r>
+        <w:rPr>
+          <w:rFonts w:ascii="Times New Roman" w:hAnsi="Times New Roman" w:cs="Times New Roman"/>
+          <w:sz w:val="24"/>
+          <w:szCs w:val="24"/>
+        </w:rPr>
+        <w:lastRenderedPageBreak/>
+        <w:pict>
+          <v:shape id="_x0000_i1027" type="#_x0000_t75" style="width:466.8pt;height:262.8pt">
+            <v:imagedata r:id="rId8" o:title="Sign Up"/>
+          </v:shape>
+        </w:pict>
+      </w:r>
     </w:p>
     <w:p>
       <w:pPr>
@@ -1912,7 +1927,6 @@
           <w:sz w:val="24"/>
           <w:szCs w:val="24"/>
         </w:rPr>
-        <w:lastRenderedPageBreak/>
         <w:t>Regulating Voltage</w:t>
       </w:r>
     </w:p>
@@ -2352,6 +2366,7 @@
           <w:sz w:val="24"/>
           <w:szCs w:val="24"/>
         </w:rPr>
+        <w:lastRenderedPageBreak/>
         <w:t>Value</w:t>
       </w:r>
       <w:r>
@@ -2506,6 +2521,23 @@
     </w:p>
     <w:p>
       <w:pPr>
+        <w:jc w:val="both"/>
+        <w:rPr>
+          <w:rFonts w:ascii="Times New Roman" w:hAnsi="Times New Roman" w:cs="Times New Roman"/>
+          <w:sz w:val="24"/>
+          <w:szCs w:val="24"/>
+        </w:rPr>
+      </w:pPr>
+      <w:r>
+        <w:pict>
+          <v:shape id="_x0000_i1028" type="#_x0000_t75" style="width:467.4pt;height:262.8pt">
+            <v:imagedata r:id="rId9" o:title="Main1"/>
+          </v:shape>
+        </w:pict>
+      </w:r>
+    </w:p>
+    <w:p>
+      <w:pPr>
         <w:pStyle w:val="ListParagraph"/>
         <w:ind w:left="2160"/>
         <w:jc w:val="both"/>
@@ -2827,113 +2859,113 @@
           <w:sz w:val="24"/>
           <w:szCs w:val="24"/>
         </w:rPr>
+        <w:t>Initial Phase</w:t>
+      </w:r>
+      <w:r>
+        <w:rPr>
+          <w:rFonts w:ascii="Times New Roman" w:hAnsi="Times New Roman" w:cs="Times New Roman"/>
+          <w:sz w:val="24"/>
+          <w:szCs w:val="24"/>
+        </w:rPr>
+        <w:t>(φ)</w:t>
+      </w:r>
+      <w:r>
+        <w:rPr>
+          <w:rFonts w:ascii="Times New Roman" w:hAnsi="Times New Roman" w:cs="Times New Roman"/>
+          <w:sz w:val="24"/>
+          <w:szCs w:val="24"/>
+        </w:rPr>
+        <w:t xml:space="preserve"> : Initial phase refers to the phase of the sinusoidal voltage wave at the start of</w:t>
+      </w:r>
+      <w:r>
+        <w:rPr>
+          <w:rFonts w:ascii="Times New Roman" w:hAnsi="Times New Roman" w:cs="Times New Roman"/>
+          <w:sz w:val="24"/>
+          <w:szCs w:val="24"/>
+        </w:rPr>
+        <w:t xml:space="preserve"> the experiment (in degrees)</w:t>
+      </w:r>
+    </w:p>
+    <w:p>
+      <w:pPr>
+        <w:pStyle w:val="ListParagraph"/>
+        <w:ind w:left="2160"/>
+        <w:jc w:val="both"/>
+        <w:rPr>
+          <w:rFonts w:ascii="Times New Roman" w:hAnsi="Times New Roman" w:cs="Times New Roman"/>
+          <w:sz w:val="24"/>
+          <w:szCs w:val="24"/>
+        </w:rPr>
+      </w:pPr>
+    </w:p>
+    <w:p>
+      <w:pPr>
+        <w:pStyle w:val="ListParagraph"/>
+        <w:ind w:left="2160"/>
+        <w:jc w:val="both"/>
+        <w:rPr>
+          <w:rFonts w:ascii="Times New Roman" w:hAnsi="Times New Roman" w:cs="Times New Roman"/>
+          <w:sz w:val="24"/>
+          <w:szCs w:val="24"/>
+        </w:rPr>
+      </w:pPr>
+      <w:proofErr w:type="gramStart"/>
+      <w:r>
+        <w:rPr>
+          <w:rFonts w:ascii="Times New Roman" w:hAnsi="Times New Roman" w:cs="Times New Roman"/>
+          <w:sz w:val="24"/>
+          <w:szCs w:val="24"/>
+        </w:rPr>
+        <w:t>tips</w:t>
+      </w:r>
+      <w:proofErr w:type="gramEnd"/>
+      <w:r>
+        <w:rPr>
+          <w:rFonts w:ascii="Times New Roman" w:hAnsi="Times New Roman" w:cs="Times New Roman"/>
+          <w:sz w:val="24"/>
+          <w:szCs w:val="24"/>
+        </w:rPr>
+        <w:t>:</w:t>
+      </w:r>
+    </w:p>
+    <w:p>
+      <w:pPr>
+        <w:pStyle w:val="ListParagraph"/>
+        <w:ind w:left="2160"/>
+        <w:jc w:val="both"/>
+        <w:rPr>
+          <w:rFonts w:ascii="Times New Roman" w:hAnsi="Times New Roman" w:cs="Times New Roman"/>
+          <w:sz w:val="24"/>
+          <w:szCs w:val="24"/>
+        </w:rPr>
+      </w:pPr>
+      <w:r>
+        <w:rPr>
+          <w:rFonts w:ascii="Times New Roman" w:hAnsi="Times New Roman" w:cs="Times New Roman"/>
+          <w:sz w:val="24"/>
+          <w:szCs w:val="24"/>
+        </w:rPr>
+        <w:t>For the initial voltage value to be 0 fill phase as 0</w:t>
+      </w:r>
+    </w:p>
+    <w:p>
+      <w:pPr>
+        <w:pStyle w:val="ListParagraph"/>
+        <w:ind w:left="2160"/>
+        <w:jc w:val="both"/>
+        <w:rPr>
+          <w:rFonts w:ascii="Times New Roman" w:hAnsi="Times New Roman" w:cs="Times New Roman"/>
+          <w:sz w:val="24"/>
+          <w:szCs w:val="24"/>
+        </w:rPr>
+      </w:pPr>
+      <w:r>
+        <w:rPr>
+          <w:rFonts w:ascii="Times New Roman" w:hAnsi="Times New Roman" w:cs="Times New Roman"/>
+          <w:sz w:val="24"/>
+          <w:szCs w:val="24"/>
+        </w:rPr>
         <w:lastRenderedPageBreak/>
-        <w:t>Initial Phase</w:t>
-      </w:r>
-      <w:r>
-        <w:rPr>
-          <w:rFonts w:ascii="Times New Roman" w:hAnsi="Times New Roman" w:cs="Times New Roman"/>
-          <w:sz w:val="24"/>
-          <w:szCs w:val="24"/>
-        </w:rPr>
-        <w:t>(φ)</w:t>
-      </w:r>
-      <w:r>
-        <w:rPr>
-          <w:rFonts w:ascii="Times New Roman" w:hAnsi="Times New Roman" w:cs="Times New Roman"/>
-          <w:sz w:val="24"/>
-          <w:szCs w:val="24"/>
-        </w:rPr>
-        <w:t xml:space="preserve"> : Initial phase refers to the phase of the sinusoidal voltage wave at the start of</w:t>
-      </w:r>
-      <w:r>
-        <w:rPr>
-          <w:rFonts w:ascii="Times New Roman" w:hAnsi="Times New Roman" w:cs="Times New Roman"/>
-          <w:sz w:val="24"/>
-          <w:szCs w:val="24"/>
-        </w:rPr>
-        <w:t xml:space="preserve"> the experiment (in degrees)</w:t>
-      </w:r>
-    </w:p>
-    <w:p>
-      <w:pPr>
-        <w:pStyle w:val="ListParagraph"/>
-        <w:ind w:left="2160"/>
-        <w:jc w:val="both"/>
-        <w:rPr>
-          <w:rFonts w:ascii="Times New Roman" w:hAnsi="Times New Roman" w:cs="Times New Roman"/>
-          <w:sz w:val="24"/>
-          <w:szCs w:val="24"/>
-        </w:rPr>
-      </w:pPr>
-    </w:p>
-    <w:p>
-      <w:pPr>
-        <w:pStyle w:val="ListParagraph"/>
-        <w:ind w:left="2160"/>
-        <w:jc w:val="both"/>
-        <w:rPr>
-          <w:rFonts w:ascii="Times New Roman" w:hAnsi="Times New Roman" w:cs="Times New Roman"/>
-          <w:sz w:val="24"/>
-          <w:szCs w:val="24"/>
-        </w:rPr>
-      </w:pPr>
-      <w:proofErr w:type="gramStart"/>
-      <w:r>
-        <w:rPr>
-          <w:rFonts w:ascii="Times New Roman" w:hAnsi="Times New Roman" w:cs="Times New Roman"/>
-          <w:sz w:val="24"/>
-          <w:szCs w:val="24"/>
-        </w:rPr>
-        <w:t>tips</w:t>
-      </w:r>
-      <w:proofErr w:type="gramEnd"/>
-      <w:r>
-        <w:rPr>
-          <w:rFonts w:ascii="Times New Roman" w:hAnsi="Times New Roman" w:cs="Times New Roman"/>
-          <w:sz w:val="24"/>
-          <w:szCs w:val="24"/>
-        </w:rPr>
-        <w:t>:</w:t>
-      </w:r>
-    </w:p>
-    <w:p>
-      <w:pPr>
-        <w:pStyle w:val="ListParagraph"/>
-        <w:ind w:left="2160"/>
-        <w:jc w:val="both"/>
-        <w:rPr>
-          <w:rFonts w:ascii="Times New Roman" w:hAnsi="Times New Roman" w:cs="Times New Roman"/>
-          <w:sz w:val="24"/>
-          <w:szCs w:val="24"/>
-        </w:rPr>
-      </w:pPr>
-      <w:r>
-        <w:rPr>
-          <w:rFonts w:ascii="Times New Roman" w:hAnsi="Times New Roman" w:cs="Times New Roman"/>
-          <w:sz w:val="24"/>
-          <w:szCs w:val="24"/>
-        </w:rPr>
-        <w:t>For the initial voltage value to be 0 fill phase as 0</w:t>
-      </w:r>
-    </w:p>
-    <w:p>
-      <w:pPr>
-        <w:pStyle w:val="ListParagraph"/>
-        <w:ind w:left="2160"/>
-        <w:jc w:val="both"/>
-        <w:rPr>
-          <w:rFonts w:ascii="Times New Roman" w:hAnsi="Times New Roman" w:cs="Times New Roman"/>
-          <w:sz w:val="24"/>
-          <w:szCs w:val="24"/>
-        </w:rPr>
-      </w:pPr>
-      <w:r>
-        <w:rPr>
-          <w:rFonts w:ascii="Times New Roman" w:hAnsi="Times New Roman" w:cs="Times New Roman"/>
-          <w:sz w:val="24"/>
-          <w:szCs w:val="24"/>
-        </w:rPr>
         <w:t>For the initial voltage value to be half of the peak value fill phase as 30.</w:t>
       </w:r>
     </w:p>
@@ -3120,6 +3152,23 @@
     </w:p>
     <w:p>
       <w:pPr>
+        <w:jc w:val="both"/>
+        <w:rPr>
+          <w:rFonts w:ascii="Times New Roman" w:hAnsi="Times New Roman" w:cs="Times New Roman"/>
+          <w:sz w:val="24"/>
+          <w:szCs w:val="24"/>
+        </w:rPr>
+      </w:pPr>
+      <w:r>
+        <w:pict>
+          <v:shape id="_x0000_i1030" type="#_x0000_t75" style="width:468pt;height:262.8pt">
+            <v:imagedata r:id="rId10" o:title="Main3"/>
+          </v:shape>
+        </w:pict>
+      </w:r>
+    </w:p>
+    <w:p>
+      <w:pPr>
         <w:pStyle w:val="ListParagraph"/>
         <w:ind w:left="2160"/>
         <w:jc w:val="both"/>
@@ -3411,6 +3460,7 @@
           <w:sz w:val="24"/>
           <w:szCs w:val="24"/>
         </w:rPr>
+        <w:lastRenderedPageBreak/>
         <w:t xml:space="preserve">No. of steps: A step refers to no. of small increments or decrements needed to get to the final voltage from the initial voltage the voltage applied i.e. </w:t>
       </w:r>
       <w:proofErr w:type="gramStart"/>
@@ -3537,6 +3587,47 @@
           <w:szCs w:val="24"/>
         </w:rPr>
       </w:pPr>
+    </w:p>
+    <w:p>
+      <w:pPr>
+        <w:jc w:val="both"/>
+        <w:rPr>
+          <w:rFonts w:ascii="Times New Roman" w:hAnsi="Times New Roman" w:cs="Times New Roman"/>
+          <w:sz w:val="24"/>
+          <w:szCs w:val="24"/>
+        </w:rPr>
+      </w:pPr>
+      <w:r>
+        <w:pict>
+          <v:shape id="_x0000_i1029" type="#_x0000_t75" style="width:466.8pt;height:262.8pt">
+            <v:imagedata r:id="rId11" o:title="Main4"/>
+          </v:shape>
+        </w:pict>
+      </w:r>
+    </w:p>
+    <w:p>
+      <w:pPr>
+        <w:pStyle w:val="ListParagraph"/>
+        <w:ind w:left="2160"/>
+        <w:jc w:val="both"/>
+        <w:rPr>
+          <w:rFonts w:ascii="Times New Roman" w:hAnsi="Times New Roman" w:cs="Times New Roman"/>
+          <w:sz w:val="24"/>
+          <w:szCs w:val="24"/>
+        </w:rPr>
+      </w:pPr>
+    </w:p>
+    <w:p>
+      <w:pPr>
+        <w:pStyle w:val="ListParagraph"/>
+        <w:ind w:left="2160"/>
+        <w:jc w:val="both"/>
+        <w:rPr>
+          <w:rFonts w:ascii="Times New Roman" w:hAnsi="Times New Roman" w:cs="Times New Roman"/>
+          <w:sz w:val="24"/>
+          <w:szCs w:val="24"/>
+        </w:rPr>
+      </w:pPr>
       <w:proofErr w:type="gramStart"/>
       <w:r>
         <w:rPr>
@@ -3655,7 +3746,6 @@
           <w:sz w:val="24"/>
           <w:szCs w:val="24"/>
         </w:rPr>
-        <w:lastRenderedPageBreak/>
         <w:t xml:space="preserve">                              </w:t>
       </w:r>
     </w:p>
@@ -3695,6 +3785,28 @@
     </w:p>
     <w:p>
       <w:pPr>
+        <w:ind w:left="720"/>
+        <w:jc w:val="both"/>
+        <w:rPr>
+          <w:rFonts w:ascii="Times New Roman" w:hAnsi="Times New Roman" w:cs="Times New Roman"/>
+          <w:sz w:val="24"/>
+          <w:szCs w:val="24"/>
+        </w:rPr>
+      </w:pPr>
+    </w:p>
+    <w:p>
+      <w:pPr>
+        <w:ind w:left="720"/>
+        <w:jc w:val="both"/>
+        <w:rPr>
+          <w:rFonts w:ascii="Times New Roman" w:hAnsi="Times New Roman" w:cs="Times New Roman"/>
+          <w:sz w:val="24"/>
+          <w:szCs w:val="24"/>
+        </w:rPr>
+      </w:pPr>
+    </w:p>
+    <w:p>
+      <w:pPr>
         <w:pStyle w:val="ListParagraph"/>
         <w:numPr>
           <w:ilvl w:val="0"/>
@@ -3713,6 +3825,7 @@
           <w:sz w:val="24"/>
           <w:szCs w:val="24"/>
         </w:rPr>
+        <w:lastRenderedPageBreak/>
         <w:t>E</w:t>
       </w:r>
       <w:r>
@@ -3937,6 +4050,35 @@
     </w:p>
     <w:p>
       <w:pPr>
+        <w:jc w:val="both"/>
+        <w:rPr>
+          <w:rFonts w:ascii="Times New Roman" w:hAnsi="Times New Roman" w:cs="Times New Roman"/>
+          <w:sz w:val="24"/>
+          <w:szCs w:val="24"/>
+        </w:rPr>
+      </w:pPr>
+      <w:r>
+        <w:pict>
+          <v:shape id="_x0000_i1031" type="#_x0000_t75" style="width:468pt;height:262.8pt">
+            <v:imagedata r:id="rId12" o:title="Main2"/>
+          </v:shape>
+        </w:pict>
+      </w:r>
+    </w:p>
+    <w:p>
+      <w:pPr>
+        <w:pStyle w:val="ListParagraph"/>
+        <w:ind w:left="1080"/>
+        <w:jc w:val="both"/>
+        <w:rPr>
+          <w:rFonts w:ascii="Times New Roman" w:hAnsi="Times New Roman" w:cs="Times New Roman"/>
+          <w:sz w:val="24"/>
+          <w:szCs w:val="24"/>
+        </w:rPr>
+      </w:pPr>
+    </w:p>
+    <w:p>
+      <w:pPr>
         <w:pStyle w:val="ListParagraph"/>
         <w:ind w:left="1080"/>
         <w:jc w:val="both"/>
@@ -4172,6 +4314,7 @@
           <w:sz w:val="24"/>
           <w:szCs w:val="24"/>
         </w:rPr>
+        <w:lastRenderedPageBreak/>
         <w:t>Type the numerical value (in ampere)</w:t>
       </w:r>
       <w:r>
@@ -4434,7 +4577,6 @@
           <w:sz w:val="24"/>
           <w:szCs w:val="24"/>
         </w:rPr>
-        <w:lastRenderedPageBreak/>
         <w:t>Using LED :</w:t>
       </w:r>
     </w:p>
@@ -4817,6 +4959,36 @@
     </w:p>
     <w:p>
       <w:pPr>
+        <w:jc w:val="both"/>
+        <w:rPr>
+          <w:rFonts w:ascii="Times New Roman" w:hAnsi="Times New Roman" w:cs="Times New Roman"/>
+          <w:sz w:val="24"/>
+          <w:szCs w:val="24"/>
+        </w:rPr>
+      </w:pPr>
+      <w:r>
+        <w:lastRenderedPageBreak/>
+        <w:pict>
+          <v:shape id="_x0000_i1032" type="#_x0000_t75" style="width:467.4pt;height:262.8pt">
+            <v:imagedata r:id="rId13" o:title="LED"/>
+          </v:shape>
+        </w:pict>
+      </w:r>
+    </w:p>
+    <w:p>
+      <w:pPr>
+        <w:pStyle w:val="ListParagraph"/>
+        <w:ind w:left="1800"/>
+        <w:jc w:val="both"/>
+        <w:rPr>
+          <w:rFonts w:ascii="Times New Roman" w:hAnsi="Times New Roman" w:cs="Times New Roman"/>
+          <w:sz w:val="24"/>
+          <w:szCs w:val="24"/>
+        </w:rPr>
+      </w:pPr>
+    </w:p>
+    <w:p>
+      <w:pPr>
         <w:pStyle w:val="ListParagraph"/>
         <w:ind w:left="1800"/>
         <w:jc w:val="both"/>
@@ -5139,7 +5311,6 @@
           <w:sz w:val="24"/>
           <w:szCs w:val="24"/>
         </w:rPr>
-        <w:lastRenderedPageBreak/>
         <w:t>Current : the current measured across the sample at the time mentioned in the time  column</w:t>
       </w:r>
       <w:r>
@@ -5189,6 +5360,39 @@
           <w:sz w:val="24"/>
           <w:szCs w:val="24"/>
         </w:rPr>
+        <w:lastRenderedPageBreak/>
+        <w:pict>
+          <v:shape id="_x0000_i1033" type="#_x0000_t75" style="width:467.4pt;height:262.8pt">
+            <v:imagedata r:id="rId14" o:title="Graph"/>
+          </v:shape>
+        </w:pict>
+      </w:r>
+    </w:p>
+    <w:p>
+      <w:pPr>
+        <w:jc w:val="both"/>
+        <w:rPr>
+          <w:rFonts w:ascii="Times New Roman" w:hAnsi="Times New Roman" w:cs="Times New Roman"/>
+          <w:sz w:val="24"/>
+          <w:szCs w:val="24"/>
+        </w:rPr>
+      </w:pPr>
+    </w:p>
+    <w:p>
+      <w:pPr>
+        <w:jc w:val="both"/>
+        <w:rPr>
+          <w:rFonts w:ascii="Times New Roman" w:hAnsi="Times New Roman" w:cs="Times New Roman"/>
+          <w:sz w:val="24"/>
+          <w:szCs w:val="24"/>
+        </w:rPr>
+      </w:pPr>
+      <w:r>
+        <w:rPr>
+          <w:rFonts w:ascii="Times New Roman" w:hAnsi="Times New Roman" w:cs="Times New Roman"/>
+          <w:sz w:val="24"/>
+          <w:szCs w:val="24"/>
+        </w:rPr>
         <w:t>Now these results can be stored for later use in CSV files just by a click of the button.</w:t>
       </w:r>
     </w:p>
@@ -5509,6 +5713,29 @@
     </w:p>
     <w:p>
       <w:pPr>
+        <w:jc w:val="both"/>
+        <w:rPr>
+          <w:rFonts w:ascii="Times New Roman" w:hAnsi="Times New Roman" w:cs="Times New Roman"/>
+          <w:sz w:val="24"/>
+          <w:szCs w:val="24"/>
+        </w:rPr>
+      </w:pPr>
+      <w:r>
+        <w:rPr>
+          <w:rFonts w:ascii="Times New Roman" w:hAnsi="Times New Roman" w:cs="Times New Roman"/>
+          <w:sz w:val="24"/>
+          <w:szCs w:val="24"/>
+        </w:rPr>
+        <w:lastRenderedPageBreak/>
+        <w:pict>
+          <v:shape id="_x0000_i1034" type="#_x0000_t75" style="width:467.4pt;height:263.4pt">
+            <v:imagedata r:id="rId15" o:title="Export"/>
+          </v:shape>
+        </w:pict>
+      </w:r>
+    </w:p>
+    <w:p>
+      <w:pPr>
         <w:ind w:left="360"/>
         <w:jc w:val="both"/>
         <w:rPr>
@@ -5659,23 +5886,86 @@
           <w:szCs w:val="24"/>
         </w:rPr>
       </w:pPr>
-    </w:p>
-    <w:p>
-      <w:pPr>
-        <w:jc w:val="both"/>
-        <w:rPr>
-          <w:rFonts w:ascii="Times New Roman" w:hAnsi="Times New Roman" w:cs="Times New Roman"/>
-          <w:sz w:val="24"/>
-          <w:szCs w:val="24"/>
-        </w:rPr>
-      </w:pPr>
-      <w:r>
-        <w:rPr>
-          <w:rFonts w:ascii="Times New Roman" w:hAnsi="Times New Roman" w:cs="Times New Roman"/>
+      <w:r>
+        <w:rPr>
+          <w:rFonts w:ascii="Times New Roman" w:hAnsi="Times New Roman" w:cs="Times New Roman"/>
+          <w:noProof/>
           <w:sz w:val="24"/>
           <w:szCs w:val="24"/>
         </w:rPr>
         <w:lastRenderedPageBreak/>
+        <w:drawing>
+          <wp:inline distT="0" distB="0" distL="0" distR="0">
+            <wp:extent cx="5935980" cy="3337560"/>
+            <wp:effectExtent l="19050" t="0" r="7620" b="0"/>
+            <wp:docPr id="55" name="Picture 55" descr="C:\Users\abc\AppData\Local\Microsoft\Windows\INetCache\Content.Word\Graph.png"/>
+            <wp:cNvGraphicFramePr>
+              <a:graphicFrameLocks xmlns:a="http://schemas.openxmlformats.org/drawingml/2006/main" noChangeAspect="1"/>
+            </wp:cNvGraphicFramePr>
+            <a:graphic xmlns:a="http://schemas.openxmlformats.org/drawingml/2006/main">
+              <a:graphicData uri="http://schemas.openxmlformats.org/drawingml/2006/picture">
+                <pic:pic xmlns:pic="http://schemas.openxmlformats.org/drawingml/2006/picture">
+                  <pic:nvPicPr>
+                    <pic:cNvPr id="0" name="Picture 55" descr="C:\Users\abc\AppData\Local\Microsoft\Windows\INetCache\Content.Word\Graph.png"/>
+                    <pic:cNvPicPr>
+                      <a:picLocks noChangeAspect="1" noChangeArrowheads="1"/>
+                    </pic:cNvPicPr>
+                  </pic:nvPicPr>
+                  <pic:blipFill>
+                    <a:blip r:embed="rId16"/>
+                    <a:srcRect/>
+                    <a:stretch>
+                      <a:fillRect/>
+                    </a:stretch>
+                  </pic:blipFill>
+                  <pic:spPr bwMode="auto">
+                    <a:xfrm>
+                      <a:off x="0" y="0"/>
+                      <a:ext cx="5935980" cy="3337560"/>
+                    </a:xfrm>
+                    <a:prstGeom prst="rect">
+                      <a:avLst/>
+                    </a:prstGeom>
+                    <a:noFill/>
+                    <a:ln w="9525">
+                      <a:noFill/>
+                      <a:miter lim="800000"/>
+                      <a:headEnd/>
+                      <a:tailEnd/>
+                    </a:ln>
+                  </pic:spPr>
+                </pic:pic>
+              </a:graphicData>
+            </a:graphic>
+          </wp:inline>
+        </w:drawing>
+      </w:r>
+    </w:p>
+    <w:p>
+      <w:pPr>
+        <w:jc w:val="both"/>
+        <w:rPr>
+          <w:rFonts w:ascii="Times New Roman" w:hAnsi="Times New Roman" w:cs="Times New Roman"/>
+          <w:sz w:val="24"/>
+          <w:szCs w:val="24"/>
+        </w:rPr>
+      </w:pPr>
+    </w:p>
+    <w:p>
+      <w:pPr>
+        <w:jc w:val="both"/>
+        <w:rPr>
+          <w:rFonts w:ascii="Times New Roman" w:hAnsi="Times New Roman" w:cs="Times New Roman"/>
+          <w:sz w:val="24"/>
+          <w:szCs w:val="24"/>
+        </w:rPr>
+      </w:pPr>
+      <w:r>
+        <w:rPr>
+          <w:rFonts w:ascii="Times New Roman" w:hAnsi="Times New Roman" w:cs="Times New Roman"/>
+          <w:sz w:val="24"/>
+          <w:szCs w:val="24"/>
+        </w:rPr>
         <w:t>To plot the graph:</w:t>
       </w:r>
     </w:p>
@@ -5701,6 +5991,14 @@
         </w:rPr>
         <w:t>Select the graph tab</w:t>
       </w:r>
+      <w:r>
+        <w:rPr>
+          <w:rFonts w:ascii="Times New Roman" w:hAnsi="Times New Roman" w:cs="Times New Roman"/>
+          <w:sz w:val="24"/>
+          <w:szCs w:val="24"/>
+        </w:rPr>
+        <w:t>s</w:t>
+      </w:r>
     </w:p>
     <w:p>
       <w:pPr>
@@ -6766,6 +7064,7 @@
           <w:sz w:val="24"/>
           <w:szCs w:val="24"/>
         </w:rPr>
+        <w:lastRenderedPageBreak/>
         <w:t>Note: By default no grid is shown in the graph.</w:t>
       </w:r>
     </w:p>
@@ -11275,6 +11574,36 @@
       <w:ind w:left="720"/>
       <w:contextualSpacing/>
     </w:pPr>
+  </w:style>
+  <w:style w:type="paragraph" w:styleId="BalloonText">
+    <w:name w:val="Balloon Text"/>
+    <w:basedOn w:val="Normal"/>
+    <w:link w:val="BalloonTextChar"/>
+    <w:uiPriority w:val="99"/>
+    <w:semiHidden/>
+    <w:unhideWhenUsed/>
+    <w:rsid w:val="00690A3F"/>
+    <w:pPr>
+      <w:spacing w:after="0" w:line="240" w:lineRule="auto"/>
+    </w:pPr>
+    <w:rPr>
+      <w:rFonts w:ascii="Tahoma" w:hAnsi="Tahoma" w:cs="Mangal"/>
+      <w:sz w:val="16"/>
+      <w:szCs w:val="14"/>
+    </w:rPr>
+  </w:style>
+  <w:style w:type="character" w:customStyle="1" w:styleId="BalloonTextChar">
+    <w:name w:val="Balloon Text Char"/>
+    <w:basedOn w:val="DefaultParagraphFont"/>
+    <w:link w:val="BalloonText"/>
+    <w:uiPriority w:val="99"/>
+    <w:semiHidden/>
+    <w:rsid w:val="00690A3F"/>
+    <w:rPr>
+      <w:rFonts w:ascii="Tahoma" w:hAnsi="Tahoma" w:cs="Mangal"/>
+      <w:sz w:val="16"/>
+      <w:szCs w:val="14"/>
+    </w:rPr>
   </w:style>
 </w:styles>
 </file>

</xml_diff>